<commit_message>
* First draft of Test Plan -> Testing Strategies
</commit_message>
<xml_diff>
--- a/docs/2010-08-02_Test Plan/Test Plan.docx
+++ b/docs/2010-08-02_Test Plan/Test Plan.docx
@@ -431,13 +431,6 @@
     </w:p>
     <w:sdt>
       <w:sdtPr>
-        <w:id w:val="41618379"/>
-        <w:docPartObj>
-          <w:docPartGallery w:val="Table of Contents"/>
-          <w:docPartUnique/>
-        </w:docPartObj>
-      </w:sdtPr>
-      <w:sdtEndPr>
         <w:rPr>
           <w:rFonts w:asciiTheme="minorHAnsi" w:eastAsiaTheme="minorEastAsia" w:hAnsiTheme="minorHAnsi" w:cstheme="minorBidi"/>
           <w:b w:val="0"/>
@@ -446,7 +439,12 @@
           <w:sz w:val="22"/>
           <w:szCs w:val="22"/>
         </w:rPr>
-      </w:sdtEndPr>
+        <w:id w:val="41618379"/>
+        <w:docPartObj>
+          <w:docPartGallery w:val="Table of Contents"/>
+          <w:docPartUnique/>
+        </w:docPartObj>
+      </w:sdtPr>
       <w:sdtContent>
         <w:p>
           <w:pPr>
@@ -1073,6 +1071,7 @@
       </w:pPr>
       <w:bookmarkStart w:id="0" w:name="_Toc268162210"/>
       <w:r>
+        <w:lastRenderedPageBreak/>
         <w:t>Introduction</w:t>
       </w:r>
       <w:bookmarkEnd w:id="0"/>
@@ -1098,6 +1097,28 @@
       <w:bookmarkEnd w:id="2"/>
     </w:p>
     <w:p>
+      <w:r>
+        <w:t>We will perform unit tests, functionality tests, and requirements</w:t>
+      </w:r>
+      <w:r>
+        <w:t>/acceptance</w:t>
+      </w:r>
+      <w:r>
+        <w:t xml:space="preserve"> tests to ensure that </w:t>
+      </w:r>
+      <w:proofErr w:type="spellStart"/>
+      <w:r>
+        <w:t>TiGERS</w:t>
+      </w:r>
+      <w:proofErr w:type="spellEnd"/>
+      <w:r>
+        <w:t xml:space="preserve"> behaves as the users and stakeholders expect.</w:t>
+      </w:r>
+      <w:r>
+        <w:t xml:space="preserve"> We will also perform user experience testing to ensure the application is easy for users to navigate and use as well as contribute positively to productivity.</w:t>
+      </w:r>
+    </w:p>
+    <w:p>
       <w:pPr>
         <w:pStyle w:val="Heading2"/>
       </w:pPr>
@@ -1106,6 +1127,32 @@
         <w:t>Areas of testing to be focused</w:t>
       </w:r>
       <w:bookmarkEnd w:id="3"/>
+    </w:p>
+    <w:p>
+      <w:r>
+        <w:t xml:space="preserve">The tests will have a strong focus on data manipulation (add, update, delete) and data retrieval for all users of </w:t>
+      </w:r>
+      <w:proofErr w:type="spellStart"/>
+      <w:r>
+        <w:t>TiGERS</w:t>
+      </w:r>
+      <w:proofErr w:type="spellEnd"/>
+      <w:r>
+        <w:t>. Data manipulation will be tested against various constraints related to the type of data being processed and the security policy associated with that data. Data retrieval will be tested against expected results both in terms of correctness of the data and appropriate organization of the data.</w:t>
+      </w:r>
+    </w:p>
+    <w:p>
+      <w:r>
+        <w:t>There will also be a strong focus on functional areas of the application including email and security.</w:t>
+      </w:r>
+    </w:p>
+    <w:p>
+      <w:r>
+        <w:t xml:space="preserve">User experience tests will mainly focus on the user’s ability to quickly and accurately navigate the various pages associated with their authenticated role. There will also be testing focused on appropriate design which will allow users to be more productive by mitigating eye stress, keeping the users engaged through interactive elements, and </w:t>
+      </w:r>
+      <w:r>
+        <w:t>limiting the number of actions necessary to perform a given task.</w:t>
+      </w:r>
     </w:p>
     <w:p>
       <w:pPr>
@@ -1118,6 +1165,69 @@
       <w:bookmarkEnd w:id="4"/>
     </w:p>
     <w:p>
+      <w:r>
+        <w:t xml:space="preserve">We will not perform regression, stress, </w:t>
+      </w:r>
+      <w:r>
+        <w:t xml:space="preserve">or </w:t>
+      </w:r>
+      <w:r>
+        <w:t>performance tests</w:t>
+      </w:r>
+      <w:r>
+        <w:t xml:space="preserve"> as we do not have the time and/or the resources for these areas of testing.</w:t>
+      </w:r>
+    </w:p>
+    <w:p>
+      <w:r>
+        <w:t xml:space="preserve">We also will not perform recovery testing as </w:t>
+      </w:r>
+      <w:r>
+        <w:t xml:space="preserve">it has been agreed with </w:t>
+      </w:r>
+      <w:proofErr w:type="spellStart"/>
+      <w:r>
+        <w:t>steakeholders</w:t>
+      </w:r>
+      <w:proofErr w:type="spellEnd"/>
+      <w:r>
+        <w:t xml:space="preserve"> that </w:t>
+      </w:r>
+      <w:r>
+        <w:t>system recovery is n</w:t>
+      </w:r>
+      <w:r>
+        <w:t>ot a requirement of the software</w:t>
+      </w:r>
+      <w:r>
+        <w:t>.</w:t>
+      </w:r>
+    </w:p>
+    <w:p>
+      <w:r>
+        <w:t>Most software functionality will be covered by the tests described in (2.1) and (2.2) but we will not be focusing on comprehensive tests of the email, map, or report</w:t>
+      </w:r>
+      <w:r>
+        <w:t xml:space="preserve"> generation systems because, although they are important to </w:t>
+      </w:r>
+      <w:proofErr w:type="spellStart"/>
+      <w:r>
+        <w:t>TiGERS</w:t>
+      </w:r>
+      <w:proofErr w:type="spellEnd"/>
+      <w:r>
+        <w:t xml:space="preserve">, they are not essential (it is possible to perform the same functions through more traditional means such as phones, physical maps and other report </w:t>
+      </w:r>
+      <w:proofErr w:type="spellStart"/>
+      <w:r>
+        <w:t>softwares</w:t>
+      </w:r>
+      <w:proofErr w:type="spellEnd"/>
+      <w:r>
+        <w:t>).</w:t>
+      </w:r>
+    </w:p>
+    <w:p>
       <w:pPr>
         <w:pStyle w:val="Heading2"/>
       </w:pPr>
@@ -1126,6 +1236,41 @@
         <w:t>Justification of testing types and areas chosen</w:t>
       </w:r>
       <w:bookmarkEnd w:id="5"/>
+    </w:p>
+    <w:p>
+      <w:r>
+        <w:t>Unit tests have been chosen to ensure the correctness of code as it has been envisioned by the developer. It is especially important to unit test all classes and methods which manipulate data to minimize the possibility of data corruption and increase data integrity in the application and database layers.</w:t>
+      </w:r>
+    </w:p>
+    <w:p>
+      <w:r>
+        <w:lastRenderedPageBreak/>
+        <w:t xml:space="preserve">Functionality tests ensure that logically related sections of code perform correctly as indicated by the Software Requirements Specification. </w:t>
+      </w:r>
+      <w:r>
+        <w:t xml:space="preserve">After unit tests have passed, we must be confident that each unit can work with the others to provide a well-functioning system. </w:t>
+      </w:r>
+    </w:p>
+    <w:p>
+      <w:r>
+        <w:t>Requirements/acceptance tests ensure that the application as a whole behaves correctly as indicated by the Software Requirements Specification and further meetings with stakeholders.</w:t>
+      </w:r>
+      <w:r>
+        <w:t xml:space="preserve"> If stakeholders do not agree that the application meets their requirements, they will not accept the version as-is and will expect development to continue lowering their ROI and increasing the time before release. </w:t>
+      </w:r>
+    </w:p>
+    <w:p>
+      <w:r>
+        <w:t xml:space="preserve">User experience testing ensures that the interface between users and the system optimizes productivity and minimizes user rejection. If users reject the software because of inadequate experiences, they will turn to more familiar tools which they believe are better to work with and only use </w:t>
+      </w:r>
+      <w:proofErr w:type="spellStart"/>
+      <w:r>
+        <w:t>TiGERS</w:t>
+      </w:r>
+      <w:proofErr w:type="spellEnd"/>
+      <w:r>
+        <w:t xml:space="preserve"> when absolutely necessary. This will decrease productivity and lower the ROI for the stakeholders.</w:t>
+      </w:r>
     </w:p>
     <w:p>
       <w:pPr>
@@ -1668,6 +1813,7 @@
   <w:style w:type="character" w:default="1" w:styleId="DefaultParagraphFont">
     <w:name w:val="Default Paragraph Font"/>
     <w:uiPriority w:val="1"/>
+    <w:semiHidden/>
     <w:unhideWhenUsed/>
   </w:style>
   <w:style w:type="table" w:default="1" w:styleId="TableNormal">
@@ -2293,305 +2439,6 @@
     </w:rPr>
   </w:style>
 </w:styles>
-</file>
-
-<file path=word/glossary/document.xml><?xml version="1.0" encoding="utf-8"?>
-<w:glossaryDocument xmlns:ve="http://schemas.openxmlformats.org/markup-compatibility/2006" xmlns:o="urn:schemas-microsoft-com:office:office" xmlns:r="http://schemas.openxmlformats.org/officeDocument/2006/relationships" xmlns:m="http://schemas.openxmlformats.org/officeDocument/2006/math" xmlns:v="urn:schemas-microsoft-com:vml" xmlns:wp="http://schemas.openxmlformats.org/drawingml/2006/wordprocessingDrawing" xmlns:w10="urn:schemas-microsoft-com:office:word" xmlns:w="http://schemas.openxmlformats.org/wordprocessingml/2006/main" xmlns:wne="http://schemas.microsoft.com/office/word/2006/wordml">
-  <w:docParts/>
-</w:glossaryDocument>
-</file>
-
-<file path=word/glossary/fontTable.xml><?xml version="1.0" encoding="utf-8"?>
-<w:fonts xmlns:r="http://schemas.openxmlformats.org/officeDocument/2006/relationships" xmlns:w="http://schemas.openxmlformats.org/wordprocessingml/2006/main">
-  <w:font w:name="Times New Roman">
-    <w:panose1 w:val="02020603050405020304"/>
-    <w:charset w:val="00"/>
-    <w:family w:val="roman"/>
-    <w:pitch w:val="variable"/>
-    <w:sig w:usb0="20002A87" w:usb1="00000000" w:usb2="00000000" w:usb3="00000000" w:csb0="000001FF" w:csb1="00000000"/>
-  </w:font>
-  <w:font w:name="Tahoma">
-    <w:panose1 w:val="020B0604030504040204"/>
-    <w:charset w:val="00"/>
-    <w:family w:val="swiss"/>
-    <w:pitch w:val="variable"/>
-    <w:sig w:usb0="61002A87" w:usb1="80000000" w:usb2="00000008" w:usb3="00000000" w:csb0="000101FF" w:csb1="00000000"/>
-  </w:font>
-  <w:font w:name="Calibri">
-    <w:panose1 w:val="020F0502020204030204"/>
-    <w:charset w:val="00"/>
-    <w:family w:val="swiss"/>
-    <w:pitch w:val="variable"/>
-    <w:sig w:usb0="A00002EF" w:usb1="4000207B" w:usb2="00000000" w:usb3="00000000" w:csb0="0000009F" w:csb1="00000000"/>
-  </w:font>
-  <w:font w:name="Arial">
-    <w:panose1 w:val="020B0604020202020204"/>
-    <w:charset w:val="00"/>
-    <w:family w:val="swiss"/>
-    <w:pitch w:val="variable"/>
-    <w:sig w:usb0="20002A87" w:usb1="00000000" w:usb2="00000000" w:usb3="00000000" w:csb0="000001FF" w:csb1="00000000"/>
-  </w:font>
-  <w:font w:name="Cambria">
-    <w:panose1 w:val="02040503050406030204"/>
-    <w:charset w:val="00"/>
-    <w:family w:val="roman"/>
-    <w:pitch w:val="variable"/>
-    <w:sig w:usb0="A00002EF" w:usb1="4000004B" w:usb2="00000000" w:usb3="00000000" w:csb0="0000009F" w:csb1="00000000"/>
-  </w:font>
-</w:fonts>
-</file>
-
-<file path=word/glossary/settings.xml><?xml version="1.0" encoding="utf-8"?>
-<w:settings xmlns:o="urn:schemas-microsoft-com:office:office" xmlns:r="http://schemas.openxmlformats.org/officeDocument/2006/relationships" xmlns:m="http://schemas.openxmlformats.org/officeDocument/2006/math" xmlns:v="urn:schemas-microsoft-com:vml" xmlns:w10="urn:schemas-microsoft-com:office:word" xmlns:w="http://schemas.openxmlformats.org/wordprocessingml/2006/main" xmlns:sl="http://schemas.openxmlformats.org/schemaLibrary/2006/main">
-  <w:view w:val="normal"/>
-  <w:defaultTabStop w:val="720"/>
-  <w:characterSpacingControl w:val="doNotCompress"/>
-  <w:compat>
-    <w:useFELayout/>
-  </w:compat>
-  <w:rsids>
-    <w:rsidRoot w:val="007224FD"/>
-    <w:rsid w:val="007224FD"/>
-  </w:rsids>
-  <m:mathPr>
-    <m:mathFont m:val="Cambria Math"/>
-    <m:brkBin m:val="before"/>
-    <m:brkBinSub m:val="--"/>
-    <m:smallFrac m:val="off"/>
-    <m:dispDef/>
-    <m:lMargin m:val="0"/>
-    <m:rMargin m:val="0"/>
-    <m:defJc m:val="centerGroup"/>
-    <m:wrapIndent m:val="1440"/>
-    <m:intLim m:val="subSup"/>
-    <m:naryLim m:val="undOvr"/>
-  </m:mathPr>
-  <w:themeFontLang w:val="en-AU" w:bidi="ar-SA"/>
-  <w:clrSchemeMapping w:bg1="light1" w:t1="dark1" w:bg2="light2" w:t2="dark2" w:accent1="accent1" w:accent2="accent2" w:accent3="accent3" w:accent4="accent4" w:accent5="accent5" w:accent6="accent6" w:hyperlink="hyperlink" w:followedHyperlink="followedHyperlink"/>
-  <w:decimalSymbol w:val="."/>
-  <w:listSeparator w:val=","/>
-</w:settings>
-</file>
-
-<file path=word/glossary/styles.xml><?xml version="1.0" encoding="utf-8"?>
-<w:styles xmlns:r="http://schemas.openxmlformats.org/officeDocument/2006/relationships" xmlns:w="http://schemas.openxmlformats.org/wordprocessingml/2006/main">
-  <w:docDefaults>
-    <w:rPrDefault>
-      <w:rPr>
-        <w:rFonts w:asciiTheme="minorHAnsi" w:eastAsiaTheme="minorEastAsia" w:hAnsiTheme="minorHAnsi" w:cstheme="minorBidi"/>
-        <w:sz w:val="22"/>
-        <w:szCs w:val="22"/>
-        <w:lang w:val="en-AU" w:eastAsia="en-AU" w:bidi="ar-SA"/>
-      </w:rPr>
-    </w:rPrDefault>
-    <w:pPrDefault>
-      <w:pPr>
-        <w:spacing w:after="200" w:line="276" w:lineRule="auto"/>
-      </w:pPr>
-    </w:pPrDefault>
-  </w:docDefaults>
-  <w:latentStyles w:defLockedState="0" w:defUIPriority="99" w:defSemiHidden="1" w:defUnhideWhenUsed="1" w:defQFormat="0" w:count="267">
-    <w:lsdException w:name="Normal" w:semiHidden="0" w:uiPriority="0" w:unhideWhenUsed="0" w:qFormat="1"/>
-    <w:lsdException w:name="heading 1" w:semiHidden="0" w:uiPriority="9" w:unhideWhenUsed="0" w:qFormat="1"/>
-    <w:lsdException w:name="heading 2" w:uiPriority="9" w:qFormat="1"/>
-    <w:lsdException w:name="heading 3" w:uiPriority="9" w:qFormat="1"/>
-    <w:lsdException w:name="heading 4" w:uiPriority="9" w:qFormat="1"/>
-    <w:lsdException w:name="heading 5" w:uiPriority="9" w:qFormat="1"/>
-    <w:lsdException w:name="heading 6" w:uiPriority="9" w:qFormat="1"/>
-    <w:lsdException w:name="heading 7" w:uiPriority="9" w:qFormat="1"/>
-    <w:lsdException w:name="heading 8" w:uiPriority="9" w:qFormat="1"/>
-    <w:lsdException w:name="heading 9" w:uiPriority="9" w:qFormat="1"/>
-    <w:lsdException w:name="toc 1" w:uiPriority="39"/>
-    <w:lsdException w:name="toc 2" w:uiPriority="39"/>
-    <w:lsdException w:name="toc 3" w:uiPriority="39"/>
-    <w:lsdException w:name="toc 4" w:uiPriority="39"/>
-    <w:lsdException w:name="toc 5" w:uiPriority="39"/>
-    <w:lsdException w:name="toc 6" w:uiPriority="39"/>
-    <w:lsdException w:name="toc 7" w:uiPriority="39"/>
-    <w:lsdException w:name="toc 8" w:uiPriority="39"/>
-    <w:lsdException w:name="toc 9" w:uiPriority="39"/>
-    <w:lsdException w:name="caption" w:uiPriority="35" w:qFormat="1"/>
-    <w:lsdException w:name="Title" w:semiHidden="0" w:uiPriority="10" w:unhideWhenUsed="0" w:qFormat="1"/>
-    <w:lsdException w:name="Default Paragraph Font" w:uiPriority="1"/>
-    <w:lsdException w:name="Subtitle" w:semiHidden="0" w:uiPriority="11" w:unhideWhenUsed="0" w:qFormat="1"/>
-    <w:lsdException w:name="Strong" w:semiHidden="0" w:uiPriority="22" w:unhideWhenUsed="0" w:qFormat="1"/>
-    <w:lsdException w:name="Emphasis" w:semiHidden="0" w:uiPriority="20" w:unhideWhenUsed="0" w:qFormat="1"/>
-    <w:lsdException w:name="Table Grid" w:semiHidden="0" w:uiPriority="59" w:unhideWhenUsed="0"/>
-    <w:lsdException w:name="Placeholder Text" w:unhideWhenUsed="0"/>
-    <w:lsdException w:name="No Spacing" w:semiHidden="0" w:uiPriority="1" w:unhideWhenUsed="0" w:qFormat="1"/>
-    <w:lsdException w:name="Light Shading" w:semiHidden="0" w:uiPriority="60" w:unhideWhenUsed="0"/>
-    <w:lsdException w:name="Light List" w:semiHidden="0" w:uiPriority="61" w:unhideWhenUsed="0"/>
-    <w:lsdException w:name="Light Grid" w:semiHidden="0" w:uiPriority="62" w:unhideWhenUsed="0"/>
-    <w:lsdException w:name="Medium Shading 1" w:semiHidden="0" w:uiPriority="63" w:unhideWhenUsed="0"/>
-    <w:lsdException w:name="Medium Shading 2" w:semiHidden="0" w:uiPriority="64" w:unhideWhenUsed="0"/>
-    <w:lsdException w:name="Medium List 1" w:semiHidden="0" w:uiPriority="65" w:unhideWhenUsed="0"/>
-    <w:lsdException w:name="Medium List 2" w:semiHidden="0" w:uiPriority="66" w:unhideWhenUsed="0"/>
-    <w:lsdException w:name="Medium Grid 1" w:semiHidden="0" w:uiPriority="67" w:unhideWhenUsed="0"/>
-    <w:lsdException w:name="Medium Grid 2" w:semiHidden="0" w:uiPriority="68" w:unhideWhenUsed="0"/>
-    <w:lsdException w:name="Medium Grid 3" w:semiHidden="0" w:uiPriority="69" w:unhideWhenUsed="0"/>
-    <w:lsdException w:name="Dark List" w:semiHidden="0" w:uiPriority="70" w:unhideWhenUsed="0"/>
-    <w:lsdException w:name="Colorful Shading" w:semiHidden="0" w:uiPriority="71" w:unhideWhenUsed="0"/>
-    <w:lsdException w:name="Colorful List" w:semiHidden="0" w:uiPriority="72" w:unhideWhenUsed="0"/>
-    <w:lsdException w:name="Colorful Grid" w:semiHidden="0" w:uiPriority="73" w:unhideWhenUsed="0"/>
-    <w:lsdException w:name="Light Shading Accent 1" w:semiHidden="0" w:uiPriority="60" w:unhideWhenUsed="0"/>
-    <w:lsdException w:name="Light List Accent 1" w:semiHidden="0" w:uiPriority="61" w:unhideWhenUsed="0"/>
-    <w:lsdException w:name="Light Grid Accent 1" w:semiHidden="0" w:uiPriority="62" w:unhideWhenUsed="0"/>
-    <w:lsdException w:name="Medium Shading 1 Accent 1" w:semiHidden="0" w:uiPriority="63" w:unhideWhenUsed="0"/>
-    <w:lsdException w:name="Medium Shading 2 Accent 1" w:semiHidden="0" w:uiPriority="64" w:unhideWhenUsed="0"/>
-    <w:lsdException w:name="Medium List 1 Accent 1" w:semiHidden="0" w:uiPriority="65" w:unhideWhenUsed="0"/>
-    <w:lsdException w:name="Revision" w:unhideWhenUsed="0"/>
-    <w:lsdException w:name="List Paragraph" w:semiHidden="0" w:uiPriority="34" w:unhideWhenUsed="0" w:qFormat="1"/>
-    <w:lsdException w:name="Quote" w:semiHidden="0" w:uiPriority="29" w:unhideWhenUsed="0" w:qFormat="1"/>
-    <w:lsdException w:name="Intense Quote" w:semiHidden="0" w:uiPriority="30" w:unhideWhenUsed="0" w:qFormat="1"/>
-    <w:lsdException w:name="Medium List 2 Accent 1" w:semiHidden="0" w:uiPriority="66" w:unhideWhenUsed="0"/>
-    <w:lsdException w:name="Medium Grid 1 Accent 1" w:semiHidden="0" w:uiPriority="67" w:unhideWhenUsed="0"/>
-    <w:lsdException w:name="Medium Grid 2 Accent 1" w:semiHidden="0" w:uiPriority="68" w:unhideWhenUsed="0"/>
-    <w:lsdException w:name="Medium Grid 3 Accent 1" w:semiHidden="0" w:uiPriority="69" w:unhideWhenUsed="0"/>
-    <w:lsdException w:name="Dark List Accent 1" w:semiHidden="0" w:uiPriority="70" w:unhideWhenUsed="0"/>
-    <w:lsdException w:name="Colorful Shading Accent 1" w:semiHidden="0" w:uiPriority="71" w:unhideWhenUsed="0"/>
-    <w:lsdException w:name="Colorful List Accent 1" w:semiHidden="0" w:uiPriority="72" w:unhideWhenUsed="0"/>
-    <w:lsdException w:name="Colorful Grid Accent 1" w:semiHidden="0" w:uiPriority="73" w:unhideWhenUsed="0"/>
-    <w:lsdException w:name="Light Shading Accent 2" w:semiHidden="0" w:uiPriority="60" w:unhideWhenUsed="0"/>
-    <w:lsdException w:name="Light List Accent 2" w:semiHidden="0" w:uiPriority="61" w:unhideWhenUsed="0"/>
-    <w:lsdException w:name="Light Grid Accent 2" w:semiHidden="0" w:uiPriority="62" w:unhideWhenUsed="0"/>
-    <w:lsdException w:name="Medium Shading 1 Accent 2" w:semiHidden="0" w:uiPriority="63" w:unhideWhenUsed="0"/>
-    <w:lsdException w:name="Medium Shading 2 Accent 2" w:semiHidden="0" w:uiPriority="64" w:unhideWhenUsed="0"/>
-    <w:lsdException w:name="Medium List 1 Accent 2" w:semiHidden="0" w:uiPriority="65" w:unhideWhenUsed="0"/>
-    <w:lsdException w:name="Medium List 2 Accent 2" w:semiHidden="0" w:uiPriority="66" w:unhideWhenUsed="0"/>
-    <w:lsdException w:name="Medium Grid 1 Accent 2" w:semiHidden="0" w:uiPriority="67" w:unhideWhenUsed="0"/>
-    <w:lsdException w:name="Medium Grid 2 Accent 2" w:semiHidden="0" w:uiPriority="68" w:unhideWhenUsed="0"/>
-    <w:lsdException w:name="Medium Grid 3 Accent 2" w:semiHidden="0" w:uiPriority="69" w:unhideWhenUsed="0"/>
-    <w:lsdException w:name="Dark List Accent 2" w:semiHidden="0" w:uiPriority="70" w:unhideWhenUsed="0"/>
-    <w:lsdException w:name="Colorful Shading Accent 2" w:semiHidden="0" w:uiPriority="71" w:unhideWhenUsed="0"/>
-    <w:lsdException w:name="Colorful List Accent 2" w:semiHidden="0" w:uiPriority="72" w:unhideWhenUsed="0"/>
-    <w:lsdException w:name="Colorful Grid Accent 2" w:semiHidden="0" w:uiPriority="73" w:unhideWhenUsed="0"/>
-    <w:lsdException w:name="Light Shading Accent 3" w:semiHidden="0" w:uiPriority="60" w:unhideWhenUsed="0"/>
-    <w:lsdException w:name="Light List Accent 3" w:semiHidden="0" w:uiPriority="61" w:unhideWhenUsed="0"/>
-    <w:lsdException w:name="Light Grid Accent 3" w:semiHidden="0" w:uiPriority="62" w:unhideWhenUsed="0"/>
-    <w:lsdException w:name="Medium Shading 1 Accent 3" w:semiHidden="0" w:uiPriority="63" w:unhideWhenUsed="0"/>
-    <w:lsdException w:name="Medium Shading 2 Accent 3" w:semiHidden="0" w:uiPriority="64" w:unhideWhenUsed="0"/>
-    <w:lsdException w:name="Medium List 1 Accent 3" w:semiHidden="0" w:uiPriority="65" w:unhideWhenUsed="0"/>
-    <w:lsdException w:name="Medium List 2 Accent 3" w:semiHidden="0" w:uiPriority="66" w:unhideWhenUsed="0"/>
-    <w:lsdException w:name="Medium Grid 1 Accent 3" w:semiHidden="0" w:uiPriority="67" w:unhideWhenUsed="0"/>
-    <w:lsdException w:name="Medium Grid 2 Accent 3" w:semiHidden="0" w:uiPriority="68" w:unhideWhenUsed="0"/>
-    <w:lsdException w:name="Medium Grid 3 Accent 3" w:semiHidden="0" w:uiPriority="69" w:unhideWhenUsed="0"/>
-    <w:lsdException w:name="Dark List Accent 3" w:semiHidden="0" w:uiPriority="70" w:unhideWhenUsed="0"/>
-    <w:lsdException w:name="Colorful Shading Accent 3" w:semiHidden="0" w:uiPriority="71" w:unhideWhenUsed="0"/>
-    <w:lsdException w:name="Colorful List Accent 3" w:semiHidden="0" w:uiPriority="72" w:unhideWhenUsed="0"/>
-    <w:lsdException w:name="Colorful Grid Accent 3" w:semiHidden="0" w:uiPriority="73" w:unhideWhenUsed="0"/>
-    <w:lsdException w:name="Light Shading Accent 4" w:semiHidden="0" w:uiPriority="60" w:unhideWhenUsed="0"/>
-    <w:lsdException w:name="Light List Accent 4" w:semiHidden="0" w:uiPriority="61" w:unhideWhenUsed="0"/>
-    <w:lsdException w:name="Light Grid Accent 4" w:semiHidden="0" w:uiPriority="62" w:unhideWhenUsed="0"/>
-    <w:lsdException w:name="Medium Shading 1 Accent 4" w:semiHidden="0" w:uiPriority="63" w:unhideWhenUsed="0"/>
-    <w:lsdException w:name="Medium Shading 2 Accent 4" w:semiHidden="0" w:uiPriority="64" w:unhideWhenUsed="0"/>
-    <w:lsdException w:name="Medium List 1 Accent 4" w:semiHidden="0" w:uiPriority="65" w:unhideWhenUsed="0"/>
-    <w:lsdException w:name="Medium List 2 Accent 4" w:semiHidden="0" w:uiPriority="66" w:unhideWhenUsed="0"/>
-    <w:lsdException w:name="Medium Grid 1 Accent 4" w:semiHidden="0" w:uiPriority="67" w:unhideWhenUsed="0"/>
-    <w:lsdException w:name="Medium Grid 2 Accent 4" w:semiHidden="0" w:uiPriority="68" w:unhideWhenUsed="0"/>
-    <w:lsdException w:name="Medium Grid 3 Accent 4" w:semiHidden="0" w:uiPriority="69" w:unhideWhenUsed="0"/>
-    <w:lsdException w:name="Dark List Accent 4" w:semiHidden="0" w:uiPriority="70" w:unhideWhenUsed="0"/>
-    <w:lsdException w:name="Colorful Shading Accent 4" w:semiHidden="0" w:uiPriority="71" w:unhideWhenUsed="0"/>
-    <w:lsdException w:name="Colorful List Accent 4" w:semiHidden="0" w:uiPriority="72" w:unhideWhenUsed="0"/>
-    <w:lsdException w:name="Colorful Grid Accent 4" w:semiHidden="0" w:uiPriority="73" w:unhideWhenUsed="0"/>
-    <w:lsdException w:name="Light Shading Accent 5" w:semiHidden="0" w:uiPriority="60" w:unhideWhenUsed="0"/>
-    <w:lsdException w:name="Light List Accent 5" w:semiHidden="0" w:uiPriority="61" w:unhideWhenUsed="0"/>
-    <w:lsdException w:name="Light Grid Accent 5" w:semiHidden="0" w:uiPriority="62" w:unhideWhenUsed="0"/>
-    <w:lsdException w:name="Medium Shading 1 Accent 5" w:semiHidden="0" w:uiPriority="63" w:unhideWhenUsed="0"/>
-    <w:lsdException w:name="Medium Shading 2 Accent 5" w:semiHidden="0" w:uiPriority="64" w:unhideWhenUsed="0"/>
-    <w:lsdException w:name="Medium List 1 Accent 5" w:semiHidden="0" w:uiPriority="65" w:unhideWhenUsed="0"/>
-    <w:lsdException w:name="Medium List 2 Accent 5" w:semiHidden="0" w:uiPriority="66" w:unhideWhenUsed="0"/>
-    <w:lsdException w:name="Medium Grid 1 Accent 5" w:semiHidden="0" w:uiPriority="67" w:unhideWhenUsed="0"/>
-    <w:lsdException w:name="Medium Grid 2 Accent 5" w:semiHidden="0" w:uiPriority="68" w:unhideWhenUsed="0"/>
-    <w:lsdException w:name="Medium Grid 3 Accent 5" w:semiHidden="0" w:uiPriority="69" w:unhideWhenUsed="0"/>
-    <w:lsdException w:name="Dark List Accent 5" w:semiHidden="0" w:uiPriority="70" w:unhideWhenUsed="0"/>
-    <w:lsdException w:name="Colorful Shading Accent 5" w:semiHidden="0" w:uiPriority="71" w:unhideWhenUsed="0"/>
-    <w:lsdException w:name="Colorful List Accent 5" w:semiHidden="0" w:uiPriority="72" w:unhideWhenUsed="0"/>
-    <w:lsdException w:name="Colorful Grid Accent 5" w:semiHidden="0" w:uiPriority="73" w:unhideWhenUsed="0"/>
-    <w:lsdException w:name="Light Shading Accent 6" w:semiHidden="0" w:uiPriority="60" w:unhideWhenUsed="0"/>
-    <w:lsdException w:name="Light List Accent 6" w:semiHidden="0" w:uiPriority="61" w:unhideWhenUsed="0"/>
-    <w:lsdException w:name="Light Grid Accent 6" w:semiHidden="0" w:uiPriority="62" w:unhideWhenUsed="0"/>
-    <w:lsdException w:name="Medium Shading 1 Accent 6" w:semiHidden="0" w:uiPriority="63" w:unhideWhenUsed="0"/>
-    <w:lsdException w:name="Medium Shading 2 Accent 6" w:semiHidden="0" w:uiPriority="64" w:unhideWhenUsed="0"/>
-    <w:lsdException w:name="Medium List 1 Accent 6" w:semiHidden="0" w:uiPriority="65" w:unhideWhenUsed="0"/>
-    <w:lsdException w:name="Medium List 2 Accent 6" w:semiHidden="0" w:uiPriority="66" w:unhideWhenUsed="0"/>
-    <w:lsdException w:name="Medium Grid 1 Accent 6" w:semiHidden="0" w:uiPriority="67" w:unhideWhenUsed="0"/>
-    <w:lsdException w:name="Medium Grid 2 Accent 6" w:semiHidden="0" w:uiPriority="68" w:unhideWhenUsed="0"/>
-    <w:lsdException w:name="Medium Grid 3 Accent 6" w:semiHidden="0" w:uiPriority="69" w:unhideWhenUsed="0"/>
-    <w:lsdException w:name="Dark List Accent 6" w:semiHidden="0" w:uiPriority="70" w:unhideWhenUsed="0"/>
-    <w:lsdException w:name="Colorful Shading Accent 6" w:semiHidden="0" w:uiPriority="71" w:unhideWhenUsed="0"/>
-    <w:lsdException w:name="Colorful List Accent 6" w:semiHidden="0" w:uiPriority="72" w:unhideWhenUsed="0"/>
-    <w:lsdException w:name="Colorful Grid Accent 6" w:semiHidden="0" w:uiPriority="73" w:unhideWhenUsed="0"/>
-    <w:lsdException w:name="Subtle Emphasis" w:semiHidden="0" w:uiPriority="19" w:unhideWhenUsed="0" w:qFormat="1"/>
-    <w:lsdException w:name="Intense Emphasis" w:semiHidden="0" w:uiPriority="21" w:unhideWhenUsed="0" w:qFormat="1"/>
-    <w:lsdException w:name="Subtle Reference" w:semiHidden="0" w:uiPriority="31" w:unhideWhenUsed="0" w:qFormat="1"/>
-    <w:lsdException w:name="Intense Reference" w:semiHidden="0" w:uiPriority="32" w:unhideWhenUsed="0" w:qFormat="1"/>
-    <w:lsdException w:name="Book Title" w:semiHidden="0" w:uiPriority="33" w:unhideWhenUsed="0" w:qFormat="1"/>
-    <w:lsdException w:name="Bibliography" w:uiPriority="37"/>
-    <w:lsdException w:name="TOC Heading" w:uiPriority="39" w:qFormat="1"/>
-  </w:latentStyles>
-  <w:style w:type="paragraph" w:default="1" w:styleId="Normal">
-    <w:name w:val="Normal"/>
-    <w:qFormat/>
-  </w:style>
-  <w:style w:type="character" w:default="1" w:styleId="DefaultParagraphFont">
-    <w:name w:val="Default Paragraph Font"/>
-    <w:uiPriority w:val="1"/>
-    <w:semiHidden/>
-    <w:unhideWhenUsed/>
-  </w:style>
-  <w:style w:type="table" w:default="1" w:styleId="TableNormal">
-    <w:name w:val="Normal Table"/>
-    <w:uiPriority w:val="99"/>
-    <w:semiHidden/>
-    <w:unhideWhenUsed/>
-    <w:qFormat/>
-    <w:tblPr>
-      <w:tblInd w:w="0" w:type="dxa"/>
-      <w:tblCellMar>
-        <w:top w:w="0" w:type="dxa"/>
-        <w:left w:w="108" w:type="dxa"/>
-        <w:bottom w:w="0" w:type="dxa"/>
-        <w:right w:w="108" w:type="dxa"/>
-      </w:tblCellMar>
-    </w:tblPr>
-  </w:style>
-  <w:style w:type="numbering" w:default="1" w:styleId="NoList">
-    <w:name w:val="No List"/>
-    <w:uiPriority w:val="99"/>
-    <w:semiHidden/>
-    <w:unhideWhenUsed/>
-  </w:style>
-  <w:style w:type="paragraph" w:customStyle="1" w:styleId="DE00A5958D4F4443A234ED486DA065AE">
-    <w:name w:val="DE00A5958D4F4443A234ED486DA065AE"/>
-    <w:rsid w:val="007224FD"/>
-  </w:style>
-  <w:style w:type="paragraph" w:customStyle="1" w:styleId="CF40AB2AA0E64D3791D9E015A83322D9">
-    <w:name w:val="CF40AB2AA0E64D3791D9E015A83322D9"/>
-    <w:rsid w:val="007224FD"/>
-  </w:style>
-  <w:style w:type="paragraph" w:customStyle="1" w:styleId="B824C2AA17734032BA31E6DF68072E27">
-    <w:name w:val="B824C2AA17734032BA31E6DF68072E27"/>
-    <w:rsid w:val="007224FD"/>
-  </w:style>
-  <w:style w:type="paragraph" w:customStyle="1" w:styleId="8144B9018F334F50AC65BE18901F88F7">
-    <w:name w:val="8144B9018F334F50AC65BE18901F88F7"/>
-    <w:rsid w:val="007224FD"/>
-  </w:style>
-  <w:style w:type="paragraph" w:customStyle="1" w:styleId="F0A72FBE63514004A89E2C6BBDD299B3">
-    <w:name w:val="F0A72FBE63514004A89E2C6BBDD299B3"/>
-    <w:rsid w:val="007224FD"/>
-  </w:style>
-  <w:style w:type="paragraph" w:customStyle="1" w:styleId="94062A88DC0B4A1095636059507DE6AC">
-    <w:name w:val="94062A88DC0B4A1095636059507DE6AC"/>
-    <w:rsid w:val="007224FD"/>
-  </w:style>
-</w:styles>
-</file>
-
-<file path=word/glossary/webSettings.xml><?xml version="1.0" encoding="utf-8"?>
-<w:webSettings xmlns:r="http://schemas.openxmlformats.org/officeDocument/2006/relationships" xmlns:w="http://schemas.openxmlformats.org/wordprocessingml/2006/main">
-  <w:optimizeForBrowser/>
-</w:webSettings>
 </file>
 
 <file path=word/theme/theme1.xml><?xml version="1.0" encoding="utf-8"?>
@@ -2824,7 +2671,7 @@
 </file>
 
 <file path=customXml/itemProps1.xml><?xml version="1.0" encoding="utf-8"?>
-<ds:datastoreItem xmlns:ds="http://schemas.openxmlformats.org/officeDocument/2006/customXml" ds:itemID="{1DCF7D8B-1B16-44BA-82D6-9F4653AB7D54}">
+<ds:datastoreItem xmlns:ds="http://schemas.openxmlformats.org/officeDocument/2006/customXml" ds:itemID="{B3D73968-B826-4BB1-9F4F-71E72BD7F032}">
   <ds:schemaRefs>
     <ds:schemaRef ds:uri="http://schemas.openxmlformats.org/officeDocument/2006/bibliography"/>
   </ds:schemaRefs>

</xml_diff>

<commit_message>
* Updated Testing Strategy to minimize contradictions
</commit_message>
<xml_diff>
--- a/docs/2010-08-02_Test Plan/Test Plan.docx
+++ b/docs/2010-08-02_Test Plan/Test Plan.docx
@@ -10,15 +10,9 @@
         </w:rPr>
       </w:pPr>
       <w:r>
-        <w:rPr>
-          <w:lang w:val="en-AU"/>
-        </w:rPr>
         <w:softHyphen/>
       </w:r>
       <w:r>
-        <w:rPr>
-          <w:lang w:val="en-AU"/>
-        </w:rPr>
         <w:softHyphen/>
       </w:r>
       <w:r>
@@ -26,14 +20,7 @@
           <w:rFonts w:cs="Tahoma"/>
           <w:b/>
         </w:rPr>
-        <w:t xml:space="preserve"> </w:t>
-      </w:r>
-      <w:r>
-        <w:rPr>
-          <w:rFonts w:cs="Tahoma"/>
-          <w:b/>
-        </w:rPr>
-        <w:t>Change History</w:t>
+        <w:t xml:space="preserve"> Change History</w:t>
       </w:r>
     </w:p>
     <w:p>
@@ -223,21 +210,7 @@
                 <w:rFonts w:cs="Tahoma"/>
                 <w:bCs/>
               </w:rPr>
-              <w:t xml:space="preserve"> </w:t>
-            </w:r>
-            <w:r>
-              <w:rPr>
-                <w:rFonts w:cs="Tahoma"/>
-                <w:bCs/>
-              </w:rPr>
-              <w:t>Aug</w:t>
-            </w:r>
-            <w:r>
-              <w:rPr>
-                <w:rFonts w:cs="Tahoma"/>
-                <w:bCs/>
-              </w:rPr>
-              <w:t xml:space="preserve"> 2010</w:t>
+              <w:t xml:space="preserve"> Aug 2010</w:t>
             </w:r>
           </w:p>
         </w:tc>
@@ -469,7 +442,7 @@
             </w:tabs>
             <w:rPr>
               <w:noProof/>
-              <w:lang w:val="en-AU" w:eastAsia="en-AU" w:bidi="ar-SA"/>
+              <w:lang w:eastAsia="en-AU" w:bidi="ar-SA"/>
             </w:rPr>
           </w:pPr>
           <w:r>
@@ -547,7 +520,7 @@
             </w:tabs>
             <w:rPr>
               <w:noProof/>
-              <w:lang w:val="en-AU" w:eastAsia="en-AU" w:bidi="ar-SA"/>
+              <w:lang w:eastAsia="en-AU" w:bidi="ar-SA"/>
             </w:rPr>
           </w:pPr>
           <w:hyperlink w:anchor="_Toc268162211" w:history="1">
@@ -616,7 +589,7 @@
             </w:tabs>
             <w:rPr>
               <w:noProof/>
-              <w:lang w:val="en-AU" w:eastAsia="en-AU"/>
+              <w:lang w:eastAsia="en-AU"/>
             </w:rPr>
           </w:pPr>
           <w:hyperlink w:anchor="_Toc268162212" w:history="1">
@@ -686,7 +659,7 @@
             </w:tabs>
             <w:rPr>
               <w:noProof/>
-              <w:lang w:val="en-AU" w:eastAsia="en-AU"/>
+              <w:lang w:eastAsia="en-AU"/>
             </w:rPr>
           </w:pPr>
           <w:hyperlink w:anchor="_Toc268162213" w:history="1">
@@ -756,7 +729,7 @@
             </w:tabs>
             <w:rPr>
               <w:noProof/>
-              <w:lang w:val="en-AU" w:eastAsia="en-AU"/>
+              <w:lang w:eastAsia="en-AU"/>
             </w:rPr>
           </w:pPr>
           <w:hyperlink w:anchor="_Toc268162214" w:history="1">
@@ -826,7 +799,7 @@
             </w:tabs>
             <w:rPr>
               <w:noProof/>
-              <w:lang w:val="en-AU" w:eastAsia="en-AU"/>
+              <w:lang w:eastAsia="en-AU"/>
             </w:rPr>
           </w:pPr>
           <w:hyperlink w:anchor="_Toc268162215" w:history="1">
@@ -896,7 +869,7 @@
             </w:tabs>
             <w:rPr>
               <w:noProof/>
-              <w:lang w:val="en-AU" w:eastAsia="en-AU" w:bidi="ar-SA"/>
+              <w:lang w:eastAsia="en-AU" w:bidi="ar-SA"/>
             </w:rPr>
           </w:pPr>
           <w:hyperlink w:anchor="_Toc268162216" w:history="1">
@@ -965,7 +938,7 @@
             </w:tabs>
             <w:rPr>
               <w:noProof/>
-              <w:lang w:val="en-AU" w:eastAsia="en-AU" w:bidi="ar-SA"/>
+              <w:lang w:eastAsia="en-AU" w:bidi="ar-SA"/>
             </w:rPr>
           </w:pPr>
           <w:hyperlink w:anchor="_Toc268162217" w:history="1">
@@ -1098,13 +1071,7 @@
     </w:p>
     <w:p>
       <w:r>
-        <w:t>We will perform unit tests, functionality tests, and requirements</w:t>
-      </w:r>
-      <w:r>
-        <w:t>/acceptance</w:t>
-      </w:r>
-      <w:r>
-        <w:t xml:space="preserve"> tests to ensure that </w:t>
+        <w:t xml:space="preserve">We will perform unit tests, functionality tests, and requirements tests to ensure that </w:t>
       </w:r>
       <w:proofErr w:type="spellStart"/>
       <w:r>
@@ -1143,7 +1110,39 @@
     </w:p>
     <w:p>
       <w:r>
-        <w:t>There will also be a strong focus on functional areas of the application including email and security.</w:t>
+        <w:t xml:space="preserve">There will also be a strong focus on functional areas of the application </w:t>
+      </w:r>
+      <w:r>
+        <w:t>such as security</w:t>
+      </w:r>
+      <w:r>
+        <w:t xml:space="preserve"> and workflow. </w:t>
+      </w:r>
+      <w:r>
+        <w:t>W</w:t>
+      </w:r>
+      <w:r>
+        <w:t xml:space="preserve">e will </w:t>
+      </w:r>
+      <w:r>
+        <w:t>also test the email, map, and</w:t>
+      </w:r>
+      <w:r>
+        <w:t xml:space="preserve"> report generation systems </w:t>
+      </w:r>
+      <w:r>
+        <w:t xml:space="preserve">but the tests for these systems will not be </w:t>
+      </w:r>
+      <w:r>
+        <w:t xml:space="preserve">comprehensive because, although they are important to </w:t>
+      </w:r>
+      <w:proofErr w:type="spellStart"/>
+      <w:r>
+        <w:t>TiGERS</w:t>
+      </w:r>
+      <w:proofErr w:type="spellEnd"/>
+      <w:r>
+        <w:t>, they are not essential (it is possible to perform the same functions through more traditional means such as phones, physical maps and other report software).</w:t>
       </w:r>
     </w:p>
     <w:p>
@@ -1183,15 +1182,10 @@
         <w:t xml:space="preserve">We also will not perform recovery testing as </w:t>
       </w:r>
       <w:r>
-        <w:t xml:space="preserve">it has been agreed with </w:t>
-      </w:r>
-      <w:proofErr w:type="spellStart"/>
-      <w:r>
-        <w:t>steakeholders</w:t>
-      </w:r>
-      <w:proofErr w:type="spellEnd"/>
-      <w:r>
-        <w:t xml:space="preserve"> that </w:t>
+        <w:t>it has been agreed with st</w:t>
+      </w:r>
+      <w:r>
+        <w:t xml:space="preserve">akeholders that </w:t>
       </w:r>
       <w:r>
         <w:t>system recovery is n</w:t>
@@ -1201,30 +1195,6 @@
       </w:r>
       <w:r>
         <w:t>.</w:t>
-      </w:r>
-    </w:p>
-    <w:p>
-      <w:r>
-        <w:t>Most software functionality will be covered by the tests described in (2.1) and (2.2) but we will not be focusing on comprehensive tests of the email, map, or report</w:t>
-      </w:r>
-      <w:r>
-        <w:t xml:space="preserve"> generation systems because, although they are important to </w:t>
-      </w:r>
-      <w:proofErr w:type="spellStart"/>
-      <w:r>
-        <w:t>TiGERS</w:t>
-      </w:r>
-      <w:proofErr w:type="spellEnd"/>
-      <w:r>
-        <w:t xml:space="preserve">, they are not essential (it is possible to perform the same functions through more traditional means such as phones, physical maps and other report </w:t>
-      </w:r>
-      <w:proofErr w:type="spellStart"/>
-      <w:r>
-        <w:t>softwares</w:t>
-      </w:r>
-      <w:proofErr w:type="spellEnd"/>
-      <w:r>
-        <w:t>).</w:t>
       </w:r>
     </w:p>
     <w:p>
@@ -1244,7 +1214,6 @@
     </w:p>
     <w:p>
       <w:r>
-        <w:lastRenderedPageBreak/>
         <w:t xml:space="preserve">Functionality tests ensure that logically related sections of code perform correctly as indicated by the Software Requirements Specification. </w:t>
       </w:r>
       <w:r>
@@ -1253,7 +1222,8 @@
     </w:p>
     <w:p>
       <w:r>
-        <w:t>Requirements/acceptance tests ensure that the application as a whole behaves correctly as indicated by the Software Requirements Specification and further meetings with stakeholders.</w:t>
+        <w:lastRenderedPageBreak/>
+        <w:t>Requirements tests ensure that the application as a whole behaves correctly as indicated by the Software Requirements Specification and further meetings with stakeholders.</w:t>
       </w:r>
       <w:r>
         <w:t xml:space="preserve"> If stakeholders do not agree that the application meets their requirements, they will not accept the version as-is and will expect development to continue lowering their ROI and increasing the time before release. </w:t>
@@ -1565,6 +1535,9 @@
     <w:name w:val="Normal"/>
     <w:qFormat/>
     <w:rsid w:val="005A3146"/>
+    <w:rPr>
+      <w:lang w:val="en-AU"/>
+    </w:rPr>
   </w:style>
   <w:style w:type="paragraph" w:styleId="Heading1">
     <w:name w:val="heading 1"/>
@@ -2671,7 +2644,7 @@
 </file>
 
 <file path=customXml/itemProps1.xml><?xml version="1.0" encoding="utf-8"?>
-<ds:datastoreItem xmlns:ds="http://schemas.openxmlformats.org/officeDocument/2006/customXml" ds:itemID="{B3D73968-B826-4BB1-9F4F-71E72BD7F032}">
+<ds:datastoreItem xmlns:ds="http://schemas.openxmlformats.org/officeDocument/2006/customXml" ds:itemID="{40A2C3B7-4C8F-4410-9AFD-68A2354AE52E}">
   <ds:schemaRefs>
     <ds:schemaRef ds:uri="http://schemas.openxmlformats.org/officeDocument/2006/bibliography"/>
   </ds:schemaRefs>

</xml_diff>

<commit_message>
Added an assumption an constraint and new definition for DBA.
</commit_message>
<xml_diff>
--- a/docs/2010-08-02_Test Plan/Test Plan.docx
+++ b/docs/2010-08-02_Test Plan/Test Plan.docx
@@ -1909,6 +1909,64 @@
           </w:p>
         </w:tc>
       </w:tr>
+      <w:tr>
+        <w:trPr>
+          <w:trHeight w:val="322"/>
+        </w:trPr>
+        <w:tc>
+          <w:tcPr>
+            <w:tcW w:w="3652" w:type="dxa"/>
+          </w:tcPr>
+          <w:p>
+            <w:pPr>
+              <w:spacing w:after="0" w:line="240" w:lineRule="auto"/>
+              <w:jc w:val="both"/>
+              <w:rPr>
+                <w:rFonts w:ascii="Tahoma" w:hAnsi="Tahoma" w:cs="Tahoma"/>
+                <w:color w:val="000000"/>
+                <w:sz w:val="24"/>
+                <w:szCs w:val="24"/>
+              </w:rPr>
+            </w:pPr>
+            <w:r>
+              <w:rPr>
+                <w:rFonts w:ascii="Tahoma" w:hAnsi="Tahoma" w:cs="Tahoma"/>
+                <w:color w:val="000000"/>
+                <w:sz w:val="24"/>
+                <w:szCs w:val="24"/>
+              </w:rPr>
+              <w:t>DBA</w:t>
+            </w:r>
+          </w:p>
+        </w:tc>
+        <w:tc>
+          <w:tcPr>
+            <w:tcW w:w="5470" w:type="dxa"/>
+          </w:tcPr>
+          <w:p>
+            <w:pPr>
+              <w:autoSpaceDE w:val="0"/>
+              <w:autoSpaceDN w:val="0"/>
+              <w:adjustRightInd w:val="0"/>
+              <w:spacing w:after="0" w:line="240" w:lineRule="auto"/>
+              <w:jc w:val="both"/>
+              <w:rPr>
+                <w:rFonts w:ascii="Tahoma" w:hAnsi="Tahoma" w:cs="Tahoma"/>
+                <w:sz w:val="24"/>
+                <w:szCs w:val="24"/>
+              </w:rPr>
+            </w:pPr>
+            <w:r>
+              <w:rPr>
+                <w:rFonts w:ascii="Tahoma" w:hAnsi="Tahoma" w:cs="Tahoma"/>
+                <w:sz w:val="24"/>
+                <w:szCs w:val="24"/>
+              </w:rPr>
+              <w:t>Database Administrator.  Person responsible for database setup and maintenance.</w:t>
+            </w:r>
+          </w:p>
+        </w:tc>
+      </w:tr>
     </w:tbl>
     <w:p>
       <w:pPr>
@@ -2255,6 +2313,26 @@
           <w:rFonts w:ascii="Tahoma" w:hAnsi="Tahoma" w:cs="Tahoma"/>
         </w:rPr>
       </w:pPr>
+      <w:r>
+        <w:rPr>
+          <w:rFonts w:ascii="Tahoma" w:hAnsi="Tahoma" w:cs="Tahoma"/>
+        </w:rPr>
+        <w:t xml:space="preserve">All testing will be carried out internally by members of the </w:t>
+      </w:r>
+      <w:proofErr w:type="spellStart"/>
+      <w:r>
+        <w:rPr>
+          <w:rFonts w:ascii="Tahoma" w:hAnsi="Tahoma" w:cs="Tahoma"/>
+        </w:rPr>
+        <w:t>TiGERS</w:t>
+      </w:r>
+      <w:proofErr w:type="spellEnd"/>
+      <w:r>
+        <w:rPr>
+          <w:rFonts w:ascii="Tahoma" w:hAnsi="Tahoma" w:cs="Tahoma"/>
+        </w:rPr>
+        <w:t xml:space="preserve"> project team.</w:t>
+      </w:r>
     </w:p>
     <w:p>
       <w:pPr>
@@ -2287,12 +2365,31 @@
     <w:p>
       <w:pPr>
         <w:jc w:val="both"/>
-      </w:pPr>
-      <w:r>
         <w:rPr>
           <w:rFonts w:ascii="Tahoma" w:hAnsi="Tahoma" w:cs="Tahoma"/>
         </w:rPr>
+      </w:pPr>
+      <w:r>
+        <w:rPr>
+          <w:rFonts w:ascii="Tahoma" w:hAnsi="Tahoma" w:cs="Tahoma"/>
+        </w:rPr>
         <w:t>The team has been told that there is no further access to the project sponsor.  Therefore user acceptance testing cannot be performed and so no test cases have been developed for this.</w:t>
+      </w:r>
+    </w:p>
+    <w:p>
+      <w:pPr>
+        <w:jc w:val="both"/>
+      </w:pPr>
+      <w:r>
+        <w:t xml:space="preserve">Database security is handled by granting the correct privileges to the </w:t>
+      </w:r>
+      <w:proofErr w:type="spellStart"/>
+      <w:r>
+        <w:t>TiGERS</w:t>
+      </w:r>
+      <w:proofErr w:type="spellEnd"/>
+      <w:r>
+        <w:t xml:space="preserve"> application and to the system DBA.  Tables will not be accessed directly by anybody other than the DBA. </w:t>
       </w:r>
     </w:p>
     <w:p>
@@ -3793,7 +3890,7 @@
 </file>
 
 <file path=customXml/itemProps1.xml><?xml version="1.0" encoding="utf-8"?>
-<ds:datastoreItem xmlns:ds="http://schemas.openxmlformats.org/officeDocument/2006/customXml" ds:itemID="{07A22AAC-1B00-465C-A095-8DE3CA15788F}">
+<ds:datastoreItem xmlns:ds="http://schemas.openxmlformats.org/officeDocument/2006/customXml" ds:itemID="{A8B5F6FB-47EA-41CB-9BF2-BF22140330C9}">
   <ds:schemaRefs>
     <ds:schemaRef ds:uri="http://schemas.openxmlformats.org/officeDocument/2006/bibliography"/>
   </ds:schemaRefs>

</xml_diff>

<commit_message>
added more buzzwords like "black-box", "risk", and "paradigm" also fixed font size and page-breaks
</commit_message>
<xml_diff>
--- a/docs/2010-08-02_Test Plan/Test Plan.docx
+++ b/docs/2010-08-02_Test Plan/Test Plan.docx
@@ -4,6 +4,7 @@
   <w:body>
     <w:p>
       <w:pPr>
+        <w:jc w:val="both"/>
         <w:rPr>
           <w:rFonts w:cs="Tahoma"/>
           <w:b/>
@@ -25,6 +26,7 @@
     </w:p>
     <w:p>
       <w:pPr>
+        <w:jc w:val="both"/>
         <w:rPr>
           <w:rFonts w:cs="Tahoma"/>
         </w:rPr>
@@ -57,6 +59,7 @@
           </w:tcPr>
           <w:p>
             <w:pPr>
+              <w:jc w:val="both"/>
               <w:rPr>
                 <w:rFonts w:cs="Tahoma"/>
               </w:rPr>
@@ -76,6 +79,7 @@
           </w:tcPr>
           <w:p>
             <w:pPr>
+              <w:jc w:val="both"/>
               <w:cnfStyle w:val="100000000000"/>
               <w:rPr>
                 <w:rFonts w:cs="Tahoma"/>
@@ -96,6 +100,7 @@
           </w:tcPr>
           <w:p>
             <w:pPr>
+              <w:jc w:val="both"/>
               <w:cnfStyle w:val="100000000000"/>
               <w:rPr>
                 <w:rFonts w:cs="Tahoma"/>
@@ -116,6 +121,7 @@
           </w:tcPr>
           <w:p>
             <w:pPr>
+              <w:jc w:val="both"/>
               <w:cnfStyle w:val="100000000000"/>
               <w:rPr>
                 <w:rFonts w:cs="Tahoma"/>
@@ -136,6 +142,7 @@
           </w:tcPr>
           <w:p>
             <w:pPr>
+              <w:jc w:val="both"/>
               <w:cnfStyle w:val="100000000000"/>
               <w:rPr>
                 <w:rFonts w:cs="Tahoma"/>
@@ -163,6 +170,7 @@
           </w:tcPr>
           <w:p>
             <w:pPr>
+              <w:jc w:val="both"/>
               <w:rPr>
                 <w:rFonts w:cs="Tahoma"/>
                 <w:b w:val="0"/>
@@ -184,6 +192,7 @@
           </w:tcPr>
           <w:p>
             <w:pPr>
+              <w:jc w:val="both"/>
               <w:cnfStyle w:val="000000100000"/>
               <w:rPr>
                 <w:rFonts w:cs="Tahoma"/>
@@ -221,6 +230,7 @@
           </w:tcPr>
           <w:p>
             <w:pPr>
+              <w:jc w:val="both"/>
               <w:cnfStyle w:val="000000100000"/>
               <w:rPr>
                 <w:rFonts w:cs="Tahoma"/>
@@ -241,6 +251,7 @@
           </w:tcPr>
           <w:p>
             <w:pPr>
+              <w:jc w:val="both"/>
               <w:cnfStyle w:val="000000100000"/>
               <w:rPr>
                 <w:rFonts w:cs="Tahoma"/>
@@ -263,6 +274,7 @@
           </w:p>
           <w:p>
             <w:pPr>
+              <w:jc w:val="both"/>
               <w:cnfStyle w:val="000000100000"/>
               <w:rPr>
                 <w:rFonts w:cs="Tahoma"/>
@@ -285,6 +297,7 @@
           </w:p>
           <w:p>
             <w:pPr>
+              <w:jc w:val="both"/>
               <w:cnfStyle w:val="000000100000"/>
               <w:rPr>
                 <w:rFonts w:cs="Tahoma"/>
@@ -299,6 +312,7 @@
           </w:p>
           <w:p>
             <w:pPr>
+              <w:jc w:val="both"/>
               <w:cnfStyle w:val="000000100000"/>
               <w:rPr>
                 <w:rFonts w:cs="Tahoma"/>
@@ -321,6 +335,7 @@
           </w:p>
           <w:p>
             <w:pPr>
+              <w:jc w:val="both"/>
               <w:cnfStyle w:val="000000100000"/>
               <w:rPr>
                 <w:rFonts w:cs="Tahoma"/>
@@ -349,6 +364,7 @@
           </w:p>
           <w:p>
             <w:pPr>
+              <w:jc w:val="both"/>
               <w:cnfStyle w:val="000000100000"/>
               <w:rPr>
                 <w:rFonts w:cs="Tahoma"/>
@@ -384,6 +400,7 @@
           </w:tcPr>
           <w:p>
             <w:pPr>
+              <w:jc w:val="both"/>
               <w:cnfStyle w:val="000000100000"/>
               <w:rPr>
                 <w:rFonts w:cs="Tahoma"/>
@@ -393,10 +410,15 @@
         </w:tc>
       </w:tr>
     </w:tbl>
-    <w:p/>
+    <w:p>
+      <w:pPr>
+        <w:jc w:val="both"/>
+      </w:pPr>
+    </w:p>
     <w:p>
       <w:pPr>
         <w:spacing w:line="240" w:lineRule="auto"/>
+        <w:jc w:val="both"/>
       </w:pPr>
       <w:r>
         <w:br w:type="page"/>
@@ -418,6 +440,11 @@
           <w:docPartUnique/>
         </w:docPartObj>
       </w:sdtPr>
+      <w:sdtEndPr>
+        <w:rPr>
+          <w:sz w:val="24"/>
+        </w:rPr>
+      </w:sdtEndPr>
       <w:sdtContent>
         <w:p>
           <w:pPr>
@@ -427,19 +454,24 @@
               <w:numId w:val="0"/>
             </w:numPr>
             <w:ind w:left="432"/>
-            <w:jc w:val="center"/>
+            <w:jc w:val="both"/>
           </w:pPr>
           <w:r>
             <w:t>Tiffany Gold Mine Environmental Management Reporting System Test Plan</w:t>
           </w:r>
         </w:p>
-        <w:p/>
+        <w:p>
+          <w:pPr>
+            <w:jc w:val="both"/>
+          </w:pPr>
+        </w:p>
         <w:p>
           <w:pPr>
             <w:pStyle w:val="TOC1"/>
             <w:tabs>
               <w:tab w:val="right" w:leader="dot" w:pos="9016"/>
             </w:tabs>
+            <w:jc w:val="both"/>
             <w:rPr>
               <w:noProof/>
               <w:lang w:eastAsia="en-AU" w:bidi="ar-SA"/>
@@ -518,6 +550,7 @@
             <w:tabs>
               <w:tab w:val="right" w:leader="dot" w:pos="9016"/>
             </w:tabs>
+            <w:jc w:val="both"/>
             <w:rPr>
               <w:noProof/>
               <w:lang w:eastAsia="en-AU" w:bidi="ar-SA"/>
@@ -587,6 +620,7 @@
             <w:tabs>
               <w:tab w:val="right" w:leader="dot" w:pos="9016"/>
             </w:tabs>
+            <w:jc w:val="both"/>
             <w:rPr>
               <w:noProof/>
               <w:lang w:eastAsia="en-AU"/>
@@ -657,6 +691,7 @@
             <w:tabs>
               <w:tab w:val="right" w:leader="dot" w:pos="9016"/>
             </w:tabs>
+            <w:jc w:val="both"/>
             <w:rPr>
               <w:noProof/>
               <w:lang w:eastAsia="en-AU"/>
@@ -727,6 +762,7 @@
             <w:tabs>
               <w:tab w:val="right" w:leader="dot" w:pos="9016"/>
             </w:tabs>
+            <w:jc w:val="both"/>
             <w:rPr>
               <w:noProof/>
               <w:lang w:eastAsia="en-AU"/>
@@ -797,6 +833,7 @@
             <w:tabs>
               <w:tab w:val="right" w:leader="dot" w:pos="9016"/>
             </w:tabs>
+            <w:jc w:val="both"/>
             <w:rPr>
               <w:noProof/>
               <w:lang w:eastAsia="en-AU"/>
@@ -867,6 +904,7 @@
             <w:tabs>
               <w:tab w:val="right" w:leader="dot" w:pos="9016"/>
             </w:tabs>
+            <w:jc w:val="both"/>
             <w:rPr>
               <w:noProof/>
               <w:lang w:eastAsia="en-AU" w:bidi="ar-SA"/>
@@ -936,6 +974,7 @@
             <w:tabs>
               <w:tab w:val="right" w:leader="dot" w:pos="9016"/>
             </w:tabs>
+            <w:jc w:val="both"/>
             <w:rPr>
               <w:noProof/>
               <w:lang w:eastAsia="en-AU" w:bidi="ar-SA"/>
@@ -1000,6 +1039,9 @@
           </w:hyperlink>
         </w:p>
         <w:p>
+          <w:pPr>
+            <w:jc w:val="both"/>
+          </w:pPr>
           <w:r>
             <w:fldChar w:fldCharType="end"/>
           </w:r>
@@ -1008,6 +1050,7 @@
     </w:sdt>
     <w:p>
       <w:pPr>
+        <w:jc w:val="both"/>
         <w:rPr>
           <w:b/>
           <w:bCs/>
@@ -1019,6 +1062,7 @@
     </w:p>
     <w:p>
       <w:pPr>
+        <w:jc w:val="both"/>
         <w:rPr>
           <w:b/>
           <w:bCs/>
@@ -1041,9 +1085,11 @@
     <w:p>
       <w:pPr>
         <w:pStyle w:val="Heading1"/>
+        <w:jc w:val="both"/>
       </w:pPr>
       <w:bookmarkStart w:id="0" w:name="_Toc268162210"/>
       <w:r>
+        <w:lastRenderedPageBreak/>
         <w:t>Introduction</w:t>
       </w:r>
       <w:bookmarkEnd w:id="0"/>
@@ -1055,6 +1101,7 @@
           <w:ilvl w:val="1"/>
           <w:numId w:val="2"/>
         </w:numPr>
+        <w:jc w:val="both"/>
       </w:pPr>
       <w:r>
         <w:t>Purpose</w:t>
@@ -1137,6 +1184,7 @@
           <w:ilvl w:val="1"/>
           <w:numId w:val="2"/>
         </w:numPr>
+        <w:jc w:val="both"/>
       </w:pPr>
       <w:r>
         <w:t>Intended Audience</w:t>
@@ -1163,6 +1211,7 @@
           <w:ilvl w:val="1"/>
           <w:numId w:val="2"/>
         </w:numPr>
+        <w:jc w:val="both"/>
       </w:pPr>
       <w:r>
         <w:t>Test Plan Structure</w:t>
@@ -1217,12 +1266,16 @@
           <w:ilvl w:val="1"/>
           <w:numId w:val="2"/>
         </w:numPr>
+        <w:jc w:val="both"/>
       </w:pPr>
       <w:r>
         <w:t>Definitions, terms and acronyms</w:t>
       </w:r>
     </w:p>
     <w:p>
+      <w:pPr>
+        <w:jc w:val="both"/>
+      </w:pPr>
       <w:r>
         <w:rPr>
           <w:rFonts w:ascii="Tahoma" w:hAnsi="Tahoma" w:cs="Tahoma"/>
@@ -1259,6 +1312,7 @@
           <w:p>
             <w:pPr>
               <w:pStyle w:val="Default"/>
+              <w:jc w:val="both"/>
               <w:rPr>
                 <w:rFonts w:ascii="Tahoma" w:hAnsi="Tahoma" w:cs="Tahoma"/>
               </w:rPr>
@@ -1279,6 +1333,7 @@
           <w:p>
             <w:pPr>
               <w:pStyle w:val="Default"/>
+              <w:jc w:val="both"/>
               <w:rPr>
                 <w:rFonts w:ascii="Tahoma" w:hAnsi="Tahoma" w:cs="Tahoma"/>
               </w:rPr>
@@ -1307,7 +1362,6 @@
               <w:rPr>
                 <w:rFonts w:ascii="Tahoma" w:hAnsi="Tahoma" w:cs="Tahoma"/>
                 <w:color w:val="000000"/>
-                <w:sz w:val="24"/>
                 <w:szCs w:val="24"/>
               </w:rPr>
             </w:pPr>
@@ -1315,7 +1369,6 @@
             <w:r>
               <w:rPr>
                 <w:rFonts w:ascii="Tahoma" w:hAnsi="Tahoma" w:cs="Tahoma"/>
-                <w:sz w:val="24"/>
                 <w:szCs w:val="24"/>
               </w:rPr>
               <w:t>TiGERS</w:t>
@@ -1337,14 +1390,12 @@
               <w:rPr>
                 <w:rFonts w:ascii="Tahoma" w:hAnsi="Tahoma" w:cs="Tahoma"/>
                 <w:color w:val="000000"/>
-                <w:sz w:val="24"/>
                 <w:szCs w:val="24"/>
               </w:rPr>
             </w:pPr>
             <w:r>
               <w:rPr>
                 <w:rFonts w:ascii="Tahoma" w:hAnsi="Tahoma" w:cs="Tahoma"/>
-                <w:sz w:val="24"/>
                 <w:szCs w:val="24"/>
               </w:rPr>
               <w:t>Tiffany Gold Mine Environmental Management Reporting System</w:t>
@@ -1363,6 +1414,7 @@
           <w:p>
             <w:pPr>
               <w:pStyle w:val="Default"/>
+              <w:jc w:val="both"/>
               <w:rPr>
                 <w:rFonts w:ascii="Tahoma" w:hAnsi="Tahoma" w:cs="Tahoma"/>
               </w:rPr>
@@ -1382,6 +1434,7 @@
           <w:p>
             <w:pPr>
               <w:pStyle w:val="Default"/>
+              <w:jc w:val="both"/>
               <w:rPr>
                 <w:rFonts w:ascii="Tahoma" w:hAnsi="Tahoma" w:cs="Tahoma"/>
               </w:rPr>
@@ -1406,6 +1459,7 @@
           <w:p>
             <w:pPr>
               <w:pStyle w:val="Default"/>
+              <w:jc w:val="both"/>
               <w:rPr>
                 <w:rFonts w:ascii="Tahoma" w:hAnsi="Tahoma" w:cs="Tahoma"/>
               </w:rPr>
@@ -1425,6 +1479,7 @@
           <w:p>
             <w:pPr>
               <w:pStyle w:val="Default"/>
+              <w:jc w:val="both"/>
               <w:rPr>
                 <w:rFonts w:ascii="Tahoma" w:hAnsi="Tahoma" w:cs="Tahoma"/>
               </w:rPr>
@@ -1449,6 +1504,7 @@
           <w:p>
             <w:pPr>
               <w:pStyle w:val="Default"/>
+              <w:jc w:val="both"/>
               <w:rPr>
                 <w:rFonts w:ascii="Tahoma" w:hAnsi="Tahoma" w:cs="Tahoma"/>
               </w:rPr>
@@ -1468,6 +1524,7 @@
           <w:p>
             <w:pPr>
               <w:pStyle w:val="Default"/>
+              <w:jc w:val="both"/>
               <w:rPr>
                 <w:rFonts w:ascii="Tahoma" w:hAnsi="Tahoma" w:cs="Tahoma"/>
               </w:rPr>
@@ -1476,7 +1533,14 @@
               <w:rPr>
                 <w:rFonts w:ascii="Tahoma" w:hAnsi="Tahoma" w:cs="Tahoma"/>
               </w:rPr>
-              <w:t xml:space="preserve">A geographical position at the Tiffany Gold Mine defined by a latitude/longitude pair and represented by a marker on a map at which a water sample is taken at a prescribed frequency. Samples can be taken above ground (creek, domestic water tank) and below ground (bore). </w:t>
+              <w:t xml:space="preserve">A geographical position at the Tiffany Gold Mine defined by a latitude/longitude pair and represented by a marker on a map at which a water sample is taken at a prescribed frequency. </w:t>
+            </w:r>
+            <w:r>
+              <w:rPr>
+                <w:rFonts w:ascii="Tahoma" w:hAnsi="Tahoma" w:cs="Tahoma"/>
+              </w:rPr>
+              <w:lastRenderedPageBreak/>
+              <w:t xml:space="preserve">Samples can be taken above ground (creek, domestic water tank) and below ground (bore). </w:t>
             </w:r>
           </w:p>
         </w:tc>
@@ -1492,6 +1556,7 @@
           <w:p>
             <w:pPr>
               <w:pStyle w:val="Default"/>
+              <w:jc w:val="both"/>
               <w:rPr>
                 <w:rFonts w:ascii="Tahoma" w:hAnsi="Tahoma" w:cs="Tahoma"/>
               </w:rPr>
@@ -1500,6 +1565,7 @@
               <w:rPr>
                 <w:rFonts w:ascii="Tahoma" w:hAnsi="Tahoma" w:cs="Tahoma"/>
               </w:rPr>
+              <w:lastRenderedPageBreak/>
               <w:t xml:space="preserve">(Environmental) parameter </w:t>
             </w:r>
           </w:p>
@@ -1511,6 +1577,7 @@
           <w:p>
             <w:pPr>
               <w:pStyle w:val="Default"/>
+              <w:jc w:val="both"/>
               <w:rPr>
                 <w:rFonts w:ascii="Tahoma" w:hAnsi="Tahoma" w:cs="Tahoma"/>
               </w:rPr>
@@ -1541,6 +1608,7 @@
           <w:p>
             <w:pPr>
               <w:pStyle w:val="Default"/>
+              <w:jc w:val="both"/>
               <w:rPr>
                 <w:rFonts w:ascii="Tahoma" w:hAnsi="Tahoma" w:cs="Tahoma"/>
               </w:rPr>
@@ -1560,6 +1628,7 @@
           <w:p>
             <w:pPr>
               <w:pStyle w:val="Default"/>
+              <w:jc w:val="both"/>
               <w:rPr>
                 <w:rFonts w:ascii="Tahoma" w:hAnsi="Tahoma" w:cs="Tahoma"/>
               </w:rPr>
@@ -1626,6 +1695,7 @@
           <w:p>
             <w:pPr>
               <w:pStyle w:val="Default"/>
+              <w:jc w:val="both"/>
               <w:rPr>
                 <w:rFonts w:ascii="Tahoma" w:hAnsi="Tahoma" w:cs="Tahoma"/>
               </w:rPr>
@@ -1645,6 +1715,7 @@
           <w:p>
             <w:pPr>
               <w:pStyle w:val="Default"/>
+              <w:jc w:val="both"/>
               <w:rPr>
                 <w:rFonts w:ascii="Tahoma" w:hAnsi="Tahoma" w:cs="Tahoma"/>
               </w:rPr>
@@ -1683,6 +1754,7 @@
           <w:p>
             <w:pPr>
               <w:pStyle w:val="Default"/>
+              <w:jc w:val="both"/>
               <w:rPr>
                 <w:rFonts w:ascii="Tahoma" w:hAnsi="Tahoma" w:cs="Tahoma"/>
               </w:rPr>
@@ -1702,6 +1774,7 @@
           <w:p>
             <w:pPr>
               <w:pStyle w:val="Default"/>
+              <w:jc w:val="both"/>
               <w:rPr>
                 <w:rFonts w:ascii="Tahoma" w:hAnsi="Tahoma" w:cs="Tahoma"/>
               </w:rPr>
@@ -1726,6 +1799,7 @@
           <w:p>
             <w:pPr>
               <w:pStyle w:val="Default"/>
+              <w:jc w:val="both"/>
               <w:rPr>
                 <w:rFonts w:ascii="Tahoma" w:hAnsi="Tahoma" w:cs="Tahoma"/>
               </w:rPr>
@@ -1745,6 +1819,7 @@
           <w:p>
             <w:pPr>
               <w:pStyle w:val="Default"/>
+              <w:jc w:val="both"/>
               <w:rPr>
                 <w:rFonts w:ascii="Tahoma" w:hAnsi="Tahoma" w:cs="Tahoma"/>
               </w:rPr>
@@ -1787,7 +1862,6 @@
               <w:rPr>
                 <w:rFonts w:ascii="Tahoma" w:hAnsi="Tahoma" w:cs="Tahoma"/>
                 <w:color w:val="000000"/>
-                <w:sz w:val="24"/>
                 <w:szCs w:val="24"/>
               </w:rPr>
             </w:pPr>
@@ -1795,7 +1869,6 @@
               <w:rPr>
                 <w:rFonts w:ascii="Tahoma" w:hAnsi="Tahoma" w:cs="Tahoma"/>
                 <w:color w:val="000000"/>
-                <w:sz w:val="24"/>
                 <w:szCs w:val="24"/>
               </w:rPr>
               <w:t>.</w:t>
@@ -1805,7 +1878,6 @@
               <w:rPr>
                 <w:rFonts w:ascii="Tahoma" w:hAnsi="Tahoma" w:cs="Tahoma"/>
                 <w:color w:val="000000"/>
-                <w:sz w:val="24"/>
                 <w:szCs w:val="24"/>
               </w:rPr>
               <w:t>kml</w:t>
@@ -1815,7 +1887,6 @@
               <w:rPr>
                 <w:rFonts w:ascii="Tahoma" w:hAnsi="Tahoma" w:cs="Tahoma"/>
                 <w:color w:val="000000"/>
-                <w:sz w:val="24"/>
                 <w:szCs w:val="24"/>
               </w:rPr>
               <w:t xml:space="preserve"> </w:t>
@@ -1836,14 +1907,12 @@
               <w:rPr>
                 <w:rFonts w:ascii="Tahoma" w:hAnsi="Tahoma" w:cs="Tahoma"/>
                 <w:color w:val="000000"/>
-                <w:sz w:val="24"/>
                 <w:szCs w:val="24"/>
               </w:rPr>
             </w:pPr>
             <w:r>
               <w:rPr>
                 <w:rFonts w:ascii="Tahoma" w:hAnsi="Tahoma" w:cs="Tahoma"/>
-                <w:sz w:val="24"/>
                 <w:szCs w:val="24"/>
               </w:rPr>
               <w:t>KML is a file format used to display geographic data in an Earth browser such as Google Earth, Google Maps</w:t>
@@ -1866,7 +1935,6 @@
               <w:rPr>
                 <w:rFonts w:ascii="Tahoma" w:hAnsi="Tahoma" w:cs="Tahoma"/>
                 <w:color w:val="000000"/>
-                <w:sz w:val="24"/>
                 <w:szCs w:val="24"/>
               </w:rPr>
             </w:pPr>
@@ -1874,7 +1942,6 @@
               <w:rPr>
                 <w:rFonts w:ascii="Tahoma" w:hAnsi="Tahoma" w:cs="Tahoma"/>
                 <w:color w:val="000000"/>
-                <w:sz w:val="24"/>
                 <w:szCs w:val="24"/>
               </w:rPr>
               <w:t>User Experience</w:t>
@@ -1894,14 +1961,12 @@
               <w:jc w:val="both"/>
               <w:rPr>
                 <w:rFonts w:ascii="Tahoma" w:hAnsi="Tahoma" w:cs="Tahoma"/>
-                <w:sz w:val="24"/>
                 <w:szCs w:val="24"/>
               </w:rPr>
             </w:pPr>
             <w:r>
               <w:rPr>
                 <w:rFonts w:ascii="Tahoma" w:hAnsi="Tahoma" w:cs="Tahoma"/>
-                <w:sz w:val="24"/>
                 <w:szCs w:val="24"/>
               </w:rPr>
               <w:t>Another term for Usability.  Test of how easy or difficult it is for a user to use a system in order to achieve a particular goal.</w:t>
@@ -1924,7 +1989,6 @@
               <w:rPr>
                 <w:rFonts w:ascii="Tahoma" w:hAnsi="Tahoma" w:cs="Tahoma"/>
                 <w:color w:val="000000"/>
-                <w:sz w:val="24"/>
                 <w:szCs w:val="24"/>
               </w:rPr>
             </w:pPr>
@@ -1932,7 +1996,6 @@
               <w:rPr>
                 <w:rFonts w:ascii="Tahoma" w:hAnsi="Tahoma" w:cs="Tahoma"/>
                 <w:color w:val="000000"/>
-                <w:sz w:val="24"/>
                 <w:szCs w:val="24"/>
               </w:rPr>
               <w:t>DBA</w:t>
@@ -1952,14 +2015,12 @@
               <w:jc w:val="both"/>
               <w:rPr>
                 <w:rFonts w:ascii="Tahoma" w:hAnsi="Tahoma" w:cs="Tahoma"/>
-                <w:sz w:val="24"/>
                 <w:szCs w:val="24"/>
               </w:rPr>
             </w:pPr>
             <w:r>
               <w:rPr>
                 <w:rFonts w:ascii="Tahoma" w:hAnsi="Tahoma" w:cs="Tahoma"/>
-                <w:sz w:val="24"/>
                 <w:szCs w:val="24"/>
               </w:rPr>
               <w:t>Database Administrator.  Person responsible for database setup and maintenance.</w:t>
@@ -2008,6 +2069,9 @@
       <w:bookmarkEnd w:id="2"/>
     </w:p>
     <w:p>
+      <w:pPr>
+        <w:jc w:val="both"/>
+      </w:pPr>
       <w:proofErr w:type="gramStart"/>
       <w:r>
         <w:rPr>
@@ -2099,10 +2163,27 @@
     </w:p>
     <w:p>
       <w:pPr>
+        <w:rPr>
+          <w:rFonts w:asciiTheme="majorHAnsi" w:eastAsiaTheme="majorEastAsia" w:hAnsiTheme="majorHAnsi" w:cstheme="majorBidi"/>
+          <w:b/>
+          <w:bCs/>
+          <w:color w:val="365F91" w:themeColor="accent1" w:themeShade="BF"/>
+          <w:sz w:val="28"/>
+          <w:szCs w:val="28"/>
+        </w:rPr>
+      </w:pPr>
+      <w:bookmarkStart w:id="3" w:name="_Toc268162211"/>
+      <w:r>
+        <w:br w:type="page"/>
+      </w:r>
+    </w:p>
+    <w:p>
+      <w:pPr>
         <w:pStyle w:val="Heading1"/>
-      </w:pPr>
-      <w:bookmarkStart w:id="3" w:name="_Toc268162211"/>
-      <w:r>
+        <w:jc w:val="both"/>
+      </w:pPr>
+      <w:r>
+        <w:lastRenderedPageBreak/>
         <w:t>Testing Strategy</w:t>
       </w:r>
       <w:bookmarkEnd w:id="3"/>
@@ -2110,6 +2191,7 @@
     <w:p>
       <w:pPr>
         <w:pStyle w:val="Heading2"/>
+        <w:jc w:val="both"/>
       </w:pPr>
       <w:bookmarkStart w:id="4" w:name="_Toc268162212"/>
       <w:r>
@@ -2118,6 +2200,9 @@
       <w:bookmarkEnd w:id="4"/>
     </w:p>
     <w:p>
+      <w:pPr>
+        <w:jc w:val="both"/>
+      </w:pPr>
       <w:r>
         <w:t xml:space="preserve">We will perform unit tests, functionality tests, and requirements tests to ensure that </w:t>
       </w:r>
@@ -2135,7 +2220,16 @@
     </w:p>
     <w:p>
       <w:pPr>
+        <w:jc w:val="both"/>
+      </w:pPr>
+      <w:r>
+        <w:t>Automated testing will cover the unit tests and much of the functionality tests. The testing paradigm which we will use extensively for automated tests is black-box testing. Manual testing will be more appropriate for some functionality tests and most requirements tests and all user experience tests because we can better simulate how users will interact with the application.</w:t>
+      </w:r>
+    </w:p>
+    <w:p>
+      <w:pPr>
         <w:pStyle w:val="Heading2"/>
+        <w:jc w:val="both"/>
       </w:pPr>
       <w:bookmarkStart w:id="5" w:name="_Toc268162213"/>
       <w:r>
@@ -2144,6 +2238,9 @@
       <w:bookmarkEnd w:id="5"/>
     </w:p>
     <w:p>
+      <w:pPr>
+        <w:jc w:val="both"/>
+      </w:pPr>
       <w:r>
         <w:t xml:space="preserve">The tests will have a strong focus on data manipulation (add, update, delete) and data retrieval for all users of </w:t>
       </w:r>
@@ -2153,10 +2250,22 @@
       </w:r>
       <w:proofErr w:type="spellEnd"/>
       <w:r>
-        <w:t>. Data manipulation will be tested against various constraints related to the type of data being processed and the security policy associated with that data. Data retrieval will be tested against expected results both in terms of correctness of the data and appropriate organization of the data.</w:t>
-      </w:r>
-    </w:p>
-    <w:p>
+        <w:t>.</w:t>
+      </w:r>
+      <w:r>
+        <w:t xml:space="preserve"> </w:t>
+      </w:r>
+      <w:r>
+        <w:t>Data manipulation will be tested against various constraints related to the type of data being processed and the security policy associated with that data. Data retrieval will be tested against expected results both in terms of correctness of the data and appropriate organization of the data.</w:t>
+      </w:r>
+      <w:r>
+        <w:t xml:space="preserve"> We will perform brief manual tests for data manipulation and extensive automated tests.</w:t>
+      </w:r>
+    </w:p>
+    <w:p>
+      <w:pPr>
+        <w:jc w:val="both"/>
+      </w:pPr>
       <w:r>
         <w:t xml:space="preserve">There will also be a strong focus on functional areas of the application </w:t>
       </w:r>
@@ -2167,6 +2276,17 @@
         <w:t xml:space="preserve"> and workflow. </w:t>
       </w:r>
       <w:r>
+        <w:t>Security tests will be performed both manually and automatically while workflow testing will be done manually.</w:t>
+      </w:r>
+    </w:p>
+    <w:p>
+      <w:pPr>
+        <w:jc w:val="both"/>
+      </w:pPr>
+      <w:r>
+        <w:t xml:space="preserve"> </w:t>
+      </w:r>
+      <w:r>
         <w:t>W</w:t>
       </w:r>
       <w:r>
@@ -2176,10 +2296,22 @@
         <w:t>also test the email, map, and</w:t>
       </w:r>
       <w:r>
-        <w:t xml:space="preserve"> report generation systems </w:t>
-      </w:r>
-      <w:r>
-        <w:t xml:space="preserve">but the tests for these systems will not be </w:t>
+        <w:t xml:space="preserve"> report generation </w:t>
+      </w:r>
+      <w:r>
+        <w:t>components</w:t>
+      </w:r>
+      <w:r>
+        <w:t xml:space="preserve"> </w:t>
+      </w:r>
+      <w:r>
+        <w:t xml:space="preserve">but the tests for these </w:t>
+      </w:r>
+      <w:r>
+        <w:t>components</w:t>
+      </w:r>
+      <w:r>
+        <w:t xml:space="preserve"> will not be </w:t>
       </w:r>
       <w:r>
         <w:t xml:space="preserve">comprehensive because, although they are important to </w:t>
@@ -2192,26 +2324,43 @@
       <w:r>
         <w:t>, they are not essential (it is possible to perform the same functions through more traditional means such as phones, physical maps and other report software).</w:t>
       </w:r>
-    </w:p>
-    <w:p>
+      <w:r>
+        <w:t xml:space="preserve"> Email, map and report system test</w:t>
+      </w:r>
+      <w:r>
+        <w:t>s will be performed manually.</w:t>
+      </w:r>
+    </w:p>
+    <w:p>
+      <w:pPr>
+        <w:jc w:val="both"/>
+      </w:pPr>
       <w:r>
         <w:t xml:space="preserve">User experience tests will mainly focus on the user’s ability to quickly and accurately navigate the various pages associated with their authenticated role. There will also be testing focused on appropriate design which will allow users to be more productive by mitigating eye stress, keeping the users engaged through interactive elements, and </w:t>
       </w:r>
       <w:r>
         <w:t>limiting the number of actions necessary to perform a given task.</w:t>
       </w:r>
+      <w:r>
+        <w:t xml:space="preserve"> User experience tests must be done manually to better simulate how users will interact with the application. We will pay close attention to visual, logical, and navigational design considerations.</w:t>
+      </w:r>
     </w:p>
     <w:p>
       <w:pPr>
         <w:pStyle w:val="Heading2"/>
+        <w:jc w:val="both"/>
       </w:pPr>
       <w:bookmarkStart w:id="6" w:name="_Toc268162214"/>
       <w:r>
+        <w:lastRenderedPageBreak/>
         <w:t>Areas which will not be tested</w:t>
       </w:r>
       <w:bookmarkEnd w:id="6"/>
     </w:p>
     <w:p>
+      <w:pPr>
+        <w:jc w:val="both"/>
+      </w:pPr>
       <w:r>
         <w:t xml:space="preserve">We will not perform regression, stress, </w:t>
       </w:r>
@@ -2222,10 +2371,22 @@
         <w:t>performance tests</w:t>
       </w:r>
       <w:r>
-        <w:t xml:space="preserve"> as we do not have the time and/or the resources for these areas of testing.</w:t>
-      </w:r>
-    </w:p>
-    <w:p>
+        <w:t xml:space="preserve"> </w:t>
+      </w:r>
+      <w:r>
+        <w:t>due to strict financial and time constraints.</w:t>
+      </w:r>
+      <w:r>
+        <w:t xml:space="preserve"> The risks associated with these tests are very low since the </w:t>
+      </w:r>
+      <w:r>
+        <w:t>set of users contains employees of Tiffany Gold Mine and a select few external contracting organizations and their laboratories (each of which has only one employee interacting with the application).</w:t>
+      </w:r>
+    </w:p>
+    <w:p>
+      <w:pPr>
+        <w:jc w:val="both"/>
+      </w:pPr>
       <w:r>
         <w:t xml:space="preserve">We also will not perform recovery testing as </w:t>
       </w:r>
@@ -2248,6 +2409,7 @@
     <w:p>
       <w:pPr>
         <w:pStyle w:val="Heading2"/>
+        <w:jc w:val="both"/>
       </w:pPr>
       <w:bookmarkStart w:id="7" w:name="_Toc268162215"/>
       <w:r>
@@ -2256,19 +2418,40 @@
       <w:bookmarkEnd w:id="7"/>
     </w:p>
     <w:p>
+      <w:pPr>
+        <w:jc w:val="both"/>
+      </w:pPr>
       <w:r>
         <w:t>Unit tests have been chosen to ensure the correctness of code as it has been envisioned by the developer. It is especially important to unit test all classes and methods which manipulate data to minimize the possibility of data corruption and increase data integrity in the application and database layers.</w:t>
       </w:r>
-    </w:p>
-    <w:p>
+      <w:r>
+        <w:t xml:space="preserve"> </w:t>
+      </w:r>
+      <w:r>
+        <w:t>The reason we must give this area high importance is because the risk associated with incorrect data is very high—without proper testing of data integrity, the integrity of Tiffany Gold Mine may come under scrutiny in civil and/or criminal action.</w:t>
+      </w:r>
+      <w:r>
+        <w:t xml:space="preserve"> </w:t>
+      </w:r>
+    </w:p>
+    <w:p>
+      <w:pPr>
+        <w:jc w:val="both"/>
+      </w:pPr>
       <w:r>
         <w:t xml:space="preserve">Functionality tests ensure that logically related sections of code perform correctly as indicated by the Software Requirements Specification. </w:t>
       </w:r>
       <w:r>
         <w:t xml:space="preserve">After unit tests have passed, we must be confident that each unit can work with the others to provide a well-functioning system. </w:t>
       </w:r>
-    </w:p>
-    <w:p>
+      <w:r>
+        <w:t>This includes security of the system and a well-designed workflow for users of the system. Security testing is just as important as data manipulation testing (as mentioned above) but because of the high risk associated with malicious or unintentional corruption of data by users of the application as opposed to incorrect software design. Workflow testing is essential in allowing users to access any and all sections of the application which they are entitled to—the risk of poor workflow is poor performance leading to a poor ROI.</w:t>
+      </w:r>
+    </w:p>
+    <w:p>
+      <w:pPr>
+        <w:jc w:val="both"/>
+      </w:pPr>
       <w:r>
         <w:t>Requirements tests ensure that the application as a whole behaves correctly as indicated by the Software Requirements Specification and further meetings with stakeholders.</w:t>
       </w:r>
@@ -2277,6 +2460,9 @@
       </w:r>
     </w:p>
     <w:p>
+      <w:pPr>
+        <w:jc w:val="both"/>
+      </w:pPr>
       <w:r>
         <w:t xml:space="preserve">User experience testing ensures that the interface between users and the system optimizes productivity and minimizes user rejection. If users reject the software because of inadequate experiences, they will turn to more familiar tools which they believe are better to work with and only use </w:t>
       </w:r>
@@ -2291,10 +2477,27 @@
     </w:p>
     <w:p>
       <w:pPr>
+        <w:rPr>
+          <w:rFonts w:asciiTheme="majorHAnsi" w:eastAsiaTheme="majorEastAsia" w:hAnsiTheme="majorHAnsi" w:cstheme="majorBidi"/>
+          <w:b/>
+          <w:bCs/>
+          <w:color w:val="365F91" w:themeColor="accent1" w:themeShade="BF"/>
+          <w:sz w:val="28"/>
+          <w:szCs w:val="28"/>
+        </w:rPr>
+      </w:pPr>
+      <w:bookmarkStart w:id="8" w:name="_Toc268162216"/>
+      <w:r>
+        <w:br w:type="page"/>
+      </w:r>
+    </w:p>
+    <w:p>
+      <w:pPr>
         <w:pStyle w:val="Heading1"/>
-      </w:pPr>
-      <w:bookmarkStart w:id="8" w:name="_Toc268162216"/>
-      <w:r>
+        <w:jc w:val="both"/>
+      </w:pPr>
+      <w:r>
+        <w:lastRenderedPageBreak/>
         <w:t>Assumptions and Constraints</w:t>
       </w:r>
       <w:bookmarkEnd w:id="8"/>
@@ -2302,6 +2505,7 @@
     <w:p>
       <w:pPr>
         <w:pStyle w:val="Heading2"/>
+        <w:jc w:val="both"/>
       </w:pPr>
       <w:r>
         <w:t>Assumptions</w:t>
@@ -2309,6 +2513,7 @@
     </w:p>
     <w:p>
       <w:pPr>
+        <w:jc w:val="both"/>
         <w:rPr>
           <w:rFonts w:ascii="Tahoma" w:hAnsi="Tahoma" w:cs="Tahoma"/>
         </w:rPr>
@@ -2337,6 +2542,7 @@
     <w:p>
       <w:pPr>
         <w:pStyle w:val="Heading2"/>
+        <w:jc w:val="both"/>
       </w:pPr>
       <w:r>
         <w:t>Constraints</w:t>
@@ -2394,10 +2600,27 @@
     </w:p>
     <w:p>
       <w:pPr>
+        <w:rPr>
+          <w:rFonts w:asciiTheme="majorHAnsi" w:eastAsiaTheme="majorEastAsia" w:hAnsiTheme="majorHAnsi" w:cstheme="majorBidi"/>
+          <w:b/>
+          <w:bCs/>
+          <w:color w:val="365F91" w:themeColor="accent1" w:themeShade="BF"/>
+          <w:sz w:val="28"/>
+          <w:szCs w:val="28"/>
+        </w:rPr>
+      </w:pPr>
+      <w:bookmarkStart w:id="9" w:name="_Toc268162217"/>
+      <w:r>
+        <w:br w:type="page"/>
+      </w:r>
+    </w:p>
+    <w:p>
+      <w:pPr>
         <w:pStyle w:val="Heading1"/>
-      </w:pPr>
-      <w:bookmarkStart w:id="9" w:name="_Toc268162217"/>
-      <w:r>
+        <w:jc w:val="both"/>
+      </w:pPr>
+      <w:r>
+        <w:lastRenderedPageBreak/>
         <w:t>Test Cases</w:t>
       </w:r>
       <w:bookmarkEnd w:id="9"/>
@@ -2763,8 +2986,9 @@
   <w:style w:type="paragraph" w:default="1" w:styleId="Normal">
     <w:name w:val="Normal"/>
     <w:qFormat/>
-    <w:rsid w:val="005A3146"/>
+    <w:rsid w:val="002C29A1"/>
     <w:rPr>
+      <w:sz w:val="24"/>
       <w:lang w:val="en-AU"/>
     </w:rPr>
   </w:style>
@@ -3359,7 +3583,6 @@
       <w:iCs/>
       <w:color w:val="4F81BD" w:themeColor="accent1"/>
       <w:spacing w:val="15"/>
-      <w:sz w:val="24"/>
       <w:szCs w:val="24"/>
     </w:rPr>
   </w:style>
@@ -3890,7 +4113,7 @@
 </file>
 
 <file path=customXml/itemProps1.xml><?xml version="1.0" encoding="utf-8"?>
-<ds:datastoreItem xmlns:ds="http://schemas.openxmlformats.org/officeDocument/2006/customXml" ds:itemID="{A8B5F6FB-47EA-41CB-9BF2-BF22140330C9}">
+<ds:datastoreItem xmlns:ds="http://schemas.openxmlformats.org/officeDocument/2006/customXml" ds:itemID="{789BD65E-FCC2-4E45-8A44-B291E1FD0813}">
   <ds:schemaRefs>
     <ds:schemaRef ds:uri="http://schemas.openxmlformats.org/officeDocument/2006/bibliography"/>
   </ds:schemaRefs>

</xml_diff>

<commit_message>
Added definitions from Test Strategy section.
</commit_message>
<xml_diff>
--- a/docs/2010-08-02_Test Plan/Test Plan.docx
+++ b/docs/2010-08-02_Test Plan/Test Plan.docx
@@ -1089,7 +1089,6 @@
       </w:pPr>
       <w:bookmarkStart w:id="0" w:name="_Toc268162210"/>
       <w:r>
-        <w:lastRenderedPageBreak/>
         <w:t>Introduction</w:t>
       </w:r>
       <w:bookmarkEnd w:id="0"/>
@@ -1297,8 +1296,8 @@
         <w:tblLook w:val="0000"/>
       </w:tblPr>
       <w:tblGrid>
-        <w:gridCol w:w="3652"/>
-        <w:gridCol w:w="5470"/>
+        <w:gridCol w:w="3227"/>
+        <w:gridCol w:w="5895"/>
       </w:tblGrid>
       <w:tr>
         <w:trPr>
@@ -1306,7 +1305,7 @@
         </w:trPr>
         <w:tc>
           <w:tcPr>
-            <w:tcW w:w="3652" w:type="dxa"/>
+            <w:tcW w:w="3227" w:type="dxa"/>
             <w:shd w:val="clear" w:color="auto" w:fill="548DD4" w:themeFill="text2" w:themeFillTint="99"/>
           </w:tcPr>
           <w:p>
@@ -1327,7 +1326,7 @@
         </w:tc>
         <w:tc>
           <w:tcPr>
-            <w:tcW w:w="5470" w:type="dxa"/>
+            <w:tcW w:w="5895" w:type="dxa"/>
             <w:shd w:val="clear" w:color="auto" w:fill="548DD4" w:themeFill="text2" w:themeFillTint="99"/>
           </w:tcPr>
           <w:p>
@@ -1353,7 +1352,7 @@
         </w:trPr>
         <w:tc>
           <w:tcPr>
-            <w:tcW w:w="3652" w:type="dxa"/>
+            <w:tcW w:w="3227" w:type="dxa"/>
           </w:tcPr>
           <w:p>
             <w:pPr>
@@ -1378,7 +1377,7 @@
         </w:tc>
         <w:tc>
           <w:tcPr>
-            <w:tcW w:w="5470" w:type="dxa"/>
+            <w:tcW w:w="5895" w:type="dxa"/>
           </w:tcPr>
           <w:p>
             <w:pPr>
@@ -1409,7 +1408,7 @@
         </w:trPr>
         <w:tc>
           <w:tcPr>
-            <w:tcW w:w="3652" w:type="dxa"/>
+            <w:tcW w:w="3227" w:type="dxa"/>
           </w:tcPr>
           <w:p>
             <w:pPr>
@@ -1429,7 +1428,7 @@
         </w:tc>
         <w:tc>
           <w:tcPr>
-            <w:tcW w:w="5470" w:type="dxa"/>
+            <w:tcW w:w="5895" w:type="dxa"/>
           </w:tcPr>
           <w:p>
             <w:pPr>
@@ -1454,7 +1453,7 @@
         </w:trPr>
         <w:tc>
           <w:tcPr>
-            <w:tcW w:w="3652" w:type="dxa"/>
+            <w:tcW w:w="3227" w:type="dxa"/>
           </w:tcPr>
           <w:p>
             <w:pPr>
@@ -1474,7 +1473,7 @@
         </w:tc>
         <w:tc>
           <w:tcPr>
-            <w:tcW w:w="5470" w:type="dxa"/>
+            <w:tcW w:w="5895" w:type="dxa"/>
           </w:tcPr>
           <w:p>
             <w:pPr>
@@ -1499,7 +1498,7 @@
         </w:trPr>
         <w:tc>
           <w:tcPr>
-            <w:tcW w:w="3652" w:type="dxa"/>
+            <w:tcW w:w="3227" w:type="dxa"/>
           </w:tcPr>
           <w:p>
             <w:pPr>
@@ -1519,7 +1518,7 @@
         </w:tc>
         <w:tc>
           <w:tcPr>
-            <w:tcW w:w="5470" w:type="dxa"/>
+            <w:tcW w:w="5895" w:type="dxa"/>
           </w:tcPr>
           <w:p>
             <w:pPr>
@@ -1533,14 +1532,7 @@
               <w:rPr>
                 <w:rFonts w:ascii="Tahoma" w:hAnsi="Tahoma" w:cs="Tahoma"/>
               </w:rPr>
-              <w:t xml:space="preserve">A geographical position at the Tiffany Gold Mine defined by a latitude/longitude pair and represented by a marker on a map at which a water sample is taken at a prescribed frequency. </w:t>
-            </w:r>
-            <w:r>
-              <w:rPr>
-                <w:rFonts w:ascii="Tahoma" w:hAnsi="Tahoma" w:cs="Tahoma"/>
-              </w:rPr>
-              <w:lastRenderedPageBreak/>
-              <w:t xml:space="preserve">Samples can be taken above ground (creek, domestic water tank) and below ground (bore). </w:t>
+              <w:t xml:space="preserve">A geographical position at the Tiffany Gold Mine defined by a latitude/longitude pair and represented by a marker on a map at which a water sample is taken at a prescribed frequency. Samples can be taken above ground (creek, domestic water tank) and below ground (bore). </w:t>
             </w:r>
           </w:p>
         </w:tc>
@@ -1551,7 +1543,7 @@
         </w:trPr>
         <w:tc>
           <w:tcPr>
-            <w:tcW w:w="3652" w:type="dxa"/>
+            <w:tcW w:w="3227" w:type="dxa"/>
           </w:tcPr>
           <w:p>
             <w:pPr>
@@ -1565,14 +1557,13 @@
               <w:rPr>
                 <w:rFonts w:ascii="Tahoma" w:hAnsi="Tahoma" w:cs="Tahoma"/>
               </w:rPr>
-              <w:lastRenderedPageBreak/>
               <w:t xml:space="preserve">(Environmental) parameter </w:t>
             </w:r>
           </w:p>
         </w:tc>
         <w:tc>
           <w:tcPr>
-            <w:tcW w:w="5470" w:type="dxa"/>
+            <w:tcW w:w="5895" w:type="dxa"/>
           </w:tcPr>
           <w:p>
             <w:pPr>
@@ -1603,7 +1594,7 @@
         </w:trPr>
         <w:tc>
           <w:tcPr>
-            <w:tcW w:w="3652" w:type="dxa"/>
+            <w:tcW w:w="3227" w:type="dxa"/>
           </w:tcPr>
           <w:p>
             <w:pPr>
@@ -1623,7 +1614,7 @@
         </w:tc>
         <w:tc>
           <w:tcPr>
-            <w:tcW w:w="5470" w:type="dxa"/>
+            <w:tcW w:w="5895" w:type="dxa"/>
           </w:tcPr>
           <w:p>
             <w:pPr>
@@ -1690,7 +1681,7 @@
         </w:trPr>
         <w:tc>
           <w:tcPr>
-            <w:tcW w:w="3652" w:type="dxa"/>
+            <w:tcW w:w="3227" w:type="dxa"/>
           </w:tcPr>
           <w:p>
             <w:pPr>
@@ -1710,7 +1701,7 @@
         </w:tc>
         <w:tc>
           <w:tcPr>
-            <w:tcW w:w="5470" w:type="dxa"/>
+            <w:tcW w:w="5895" w:type="dxa"/>
           </w:tcPr>
           <w:p>
             <w:pPr>
@@ -1749,7 +1740,7 @@
         </w:trPr>
         <w:tc>
           <w:tcPr>
-            <w:tcW w:w="3652" w:type="dxa"/>
+            <w:tcW w:w="3227" w:type="dxa"/>
           </w:tcPr>
           <w:p>
             <w:pPr>
@@ -1769,7 +1760,7 @@
         </w:tc>
         <w:tc>
           <w:tcPr>
-            <w:tcW w:w="5470" w:type="dxa"/>
+            <w:tcW w:w="5895" w:type="dxa"/>
           </w:tcPr>
           <w:p>
             <w:pPr>
@@ -1794,7 +1785,7 @@
         </w:trPr>
         <w:tc>
           <w:tcPr>
-            <w:tcW w:w="3652" w:type="dxa"/>
+            <w:tcW w:w="3227" w:type="dxa"/>
           </w:tcPr>
           <w:p>
             <w:pPr>
@@ -1814,7 +1805,7 @@
         </w:tc>
         <w:tc>
           <w:tcPr>
-            <w:tcW w:w="5470" w:type="dxa"/>
+            <w:tcW w:w="5895" w:type="dxa"/>
           </w:tcPr>
           <w:p>
             <w:pPr>
@@ -1853,7 +1844,7 @@
         </w:trPr>
         <w:tc>
           <w:tcPr>
-            <w:tcW w:w="3652" w:type="dxa"/>
+            <w:tcW w:w="3227" w:type="dxa"/>
           </w:tcPr>
           <w:p>
             <w:pPr>
@@ -1895,7 +1886,7 @@
         </w:tc>
         <w:tc>
           <w:tcPr>
-            <w:tcW w:w="5470" w:type="dxa"/>
+            <w:tcW w:w="5895" w:type="dxa"/>
           </w:tcPr>
           <w:p>
             <w:pPr>
@@ -1926,7 +1917,7 @@
         </w:trPr>
         <w:tc>
           <w:tcPr>
-            <w:tcW w:w="3652" w:type="dxa"/>
+            <w:tcW w:w="3227" w:type="dxa"/>
           </w:tcPr>
           <w:p>
             <w:pPr>
@@ -1950,7 +1941,7 @@
         </w:tc>
         <w:tc>
           <w:tcPr>
-            <w:tcW w:w="5470" w:type="dxa"/>
+            <w:tcW w:w="5895" w:type="dxa"/>
           </w:tcPr>
           <w:p>
             <w:pPr>
@@ -1980,7 +1971,7 @@
         </w:trPr>
         <w:tc>
           <w:tcPr>
-            <w:tcW w:w="3652" w:type="dxa"/>
+            <w:tcW w:w="3227" w:type="dxa"/>
           </w:tcPr>
           <w:p>
             <w:pPr>
@@ -2004,7 +1995,7 @@
         </w:tc>
         <w:tc>
           <w:tcPr>
-            <w:tcW w:w="5470" w:type="dxa"/>
+            <w:tcW w:w="5895" w:type="dxa"/>
           </w:tcPr>
           <w:p>
             <w:pPr>
@@ -2024,6 +2015,426 @@
                 <w:szCs w:val="24"/>
               </w:rPr>
               <w:t>Database Administrator.  Person responsible for database setup and maintenance.</w:t>
+            </w:r>
+          </w:p>
+        </w:tc>
+      </w:tr>
+      <w:tr>
+        <w:trPr>
+          <w:trHeight w:val="322"/>
+        </w:trPr>
+        <w:tc>
+          <w:tcPr>
+            <w:tcW w:w="3227" w:type="dxa"/>
+          </w:tcPr>
+          <w:p>
+            <w:pPr>
+              <w:spacing w:after="0" w:line="240" w:lineRule="auto"/>
+              <w:jc w:val="both"/>
+              <w:rPr>
+                <w:rFonts w:ascii="Tahoma" w:hAnsi="Tahoma" w:cs="Tahoma"/>
+                <w:color w:val="000000"/>
+                <w:szCs w:val="24"/>
+              </w:rPr>
+            </w:pPr>
+            <w:r>
+              <w:t>Unit testing</w:t>
+            </w:r>
+          </w:p>
+        </w:tc>
+        <w:tc>
+          <w:tcPr>
+            <w:tcW w:w="5895" w:type="dxa"/>
+          </w:tcPr>
+          <w:p>
+            <w:pPr>
+              <w:autoSpaceDE w:val="0"/>
+              <w:autoSpaceDN w:val="0"/>
+              <w:adjustRightInd w:val="0"/>
+              <w:spacing w:after="0" w:line="240" w:lineRule="auto"/>
+              <w:jc w:val="both"/>
+              <w:rPr>
+                <w:rFonts w:ascii="Tahoma" w:hAnsi="Tahoma" w:cs="Tahoma"/>
+                <w:szCs w:val="24"/>
+              </w:rPr>
+            </w:pPr>
+            <w:r>
+              <w:t>Testing for the behaviour of components of a product to ensure their correct behaviour.</w:t>
+            </w:r>
+          </w:p>
+        </w:tc>
+      </w:tr>
+      <w:tr>
+        <w:trPr>
+          <w:trHeight w:val="322"/>
+        </w:trPr>
+        <w:tc>
+          <w:tcPr>
+            <w:tcW w:w="3227" w:type="dxa"/>
+          </w:tcPr>
+          <w:p>
+            <w:pPr>
+              <w:spacing w:after="0" w:line="240" w:lineRule="auto"/>
+              <w:jc w:val="both"/>
+              <w:rPr>
+                <w:rFonts w:ascii="Tahoma" w:hAnsi="Tahoma" w:cs="Tahoma"/>
+                <w:color w:val="000000"/>
+                <w:szCs w:val="24"/>
+              </w:rPr>
+            </w:pPr>
+            <w:r>
+              <w:t>Functionality testing</w:t>
+            </w:r>
+          </w:p>
+        </w:tc>
+        <w:tc>
+          <w:tcPr>
+            <w:tcW w:w="5895" w:type="dxa"/>
+          </w:tcPr>
+          <w:p>
+            <w:pPr>
+              <w:autoSpaceDE w:val="0"/>
+              <w:autoSpaceDN w:val="0"/>
+              <w:adjustRightInd w:val="0"/>
+              <w:spacing w:after="0" w:line="240" w:lineRule="auto"/>
+              <w:jc w:val="both"/>
+              <w:rPr>
+                <w:rFonts w:ascii="Tahoma" w:hAnsi="Tahoma" w:cs="Tahoma"/>
+                <w:szCs w:val="24"/>
+              </w:rPr>
+            </w:pPr>
+            <w:r>
+              <w:t>Validating an application conforms to its specifications and correctly performs all its required functions.</w:t>
+            </w:r>
+          </w:p>
+        </w:tc>
+      </w:tr>
+      <w:tr>
+        <w:trPr>
+          <w:trHeight w:val="322"/>
+        </w:trPr>
+        <w:tc>
+          <w:tcPr>
+            <w:tcW w:w="3227" w:type="dxa"/>
+          </w:tcPr>
+          <w:p>
+            <w:pPr>
+              <w:spacing w:after="0" w:line="240" w:lineRule="auto"/>
+              <w:jc w:val="both"/>
+              <w:rPr>
+                <w:rFonts w:ascii="Tahoma" w:hAnsi="Tahoma" w:cs="Tahoma"/>
+                <w:color w:val="000000"/>
+                <w:szCs w:val="24"/>
+              </w:rPr>
+            </w:pPr>
+            <w:r>
+              <w:t>Requirements testing</w:t>
+            </w:r>
+          </w:p>
+        </w:tc>
+        <w:tc>
+          <w:tcPr>
+            <w:tcW w:w="5895" w:type="dxa"/>
+          </w:tcPr>
+          <w:p>
+            <w:pPr>
+              <w:autoSpaceDE w:val="0"/>
+              <w:autoSpaceDN w:val="0"/>
+              <w:adjustRightInd w:val="0"/>
+              <w:spacing w:after="0" w:line="240" w:lineRule="auto"/>
+              <w:jc w:val="both"/>
+              <w:rPr>
+                <w:rFonts w:ascii="Tahoma" w:hAnsi="Tahoma" w:cs="Tahoma"/>
+                <w:szCs w:val="24"/>
+              </w:rPr>
+            </w:pPr>
+            <w:r>
+              <w:rPr>
+                <w:rFonts w:ascii="Arial" w:hAnsi="Arial" w:cs="Arial"/>
+              </w:rPr>
+              <w:t>T</w:t>
+            </w:r>
+            <w:r>
+              <w:rPr>
+                <w:rFonts w:ascii="Arial" w:hAnsi="Arial" w:cs="Arial"/>
+              </w:rPr>
+              <w:t>est</w:t>
+            </w:r>
+            <w:r>
+              <w:rPr>
+                <w:rFonts w:ascii="Arial" w:hAnsi="Arial" w:cs="Arial"/>
+              </w:rPr>
+              <w:t>ing</w:t>
+            </w:r>
+            <w:r>
+              <w:rPr>
+                <w:rFonts w:ascii="Arial" w:hAnsi="Arial" w:cs="Arial"/>
+              </w:rPr>
+              <w:t xml:space="preserve"> based on objectives d</w:t>
+            </w:r>
+            <w:r>
+              <w:rPr>
+                <w:rFonts w:ascii="Arial" w:hAnsi="Arial" w:cs="Arial"/>
+              </w:rPr>
+              <w:t>erived from requirements for a software component</w:t>
+            </w:r>
+            <w:r>
+              <w:rPr>
+                <w:rFonts w:ascii="Arial" w:hAnsi="Arial" w:cs="Arial"/>
+              </w:rPr>
+              <w:t>.</w:t>
+            </w:r>
+          </w:p>
+        </w:tc>
+      </w:tr>
+      <w:tr>
+        <w:trPr>
+          <w:trHeight w:val="322"/>
+        </w:trPr>
+        <w:tc>
+          <w:tcPr>
+            <w:tcW w:w="3227" w:type="dxa"/>
+          </w:tcPr>
+          <w:p>
+            <w:pPr>
+              <w:spacing w:after="0" w:line="240" w:lineRule="auto"/>
+              <w:jc w:val="both"/>
+              <w:rPr>
+                <w:rFonts w:ascii="Tahoma" w:hAnsi="Tahoma" w:cs="Tahoma"/>
+                <w:color w:val="000000"/>
+                <w:szCs w:val="24"/>
+              </w:rPr>
+            </w:pPr>
+            <w:r>
+              <w:t>Black-box testing</w:t>
+            </w:r>
+          </w:p>
+        </w:tc>
+        <w:tc>
+          <w:tcPr>
+            <w:tcW w:w="5895" w:type="dxa"/>
+          </w:tcPr>
+          <w:p>
+            <w:pPr>
+              <w:autoSpaceDE w:val="0"/>
+              <w:autoSpaceDN w:val="0"/>
+              <w:adjustRightInd w:val="0"/>
+              <w:spacing w:after="0" w:line="240" w:lineRule="auto"/>
+              <w:jc w:val="both"/>
+              <w:rPr>
+                <w:rFonts w:ascii="Tahoma" w:hAnsi="Tahoma" w:cs="Tahoma"/>
+                <w:szCs w:val="24"/>
+              </w:rPr>
+            </w:pPr>
+            <w:r>
+              <w:t>Testing without knowledge of the internal workings of the item being tested.</w:t>
+            </w:r>
+          </w:p>
+        </w:tc>
+      </w:tr>
+      <w:tr>
+        <w:trPr>
+          <w:trHeight w:val="322"/>
+        </w:trPr>
+        <w:tc>
+          <w:tcPr>
+            <w:tcW w:w="3227" w:type="dxa"/>
+          </w:tcPr>
+          <w:p>
+            <w:pPr>
+              <w:spacing w:after="0" w:line="240" w:lineRule="auto"/>
+              <w:jc w:val="both"/>
+              <w:rPr>
+                <w:rFonts w:ascii="Tahoma" w:hAnsi="Tahoma" w:cs="Tahoma"/>
+                <w:color w:val="000000"/>
+                <w:szCs w:val="24"/>
+              </w:rPr>
+            </w:pPr>
+            <w:r>
+              <w:t>Performance testing</w:t>
+            </w:r>
+          </w:p>
+        </w:tc>
+        <w:tc>
+          <w:tcPr>
+            <w:tcW w:w="5895" w:type="dxa"/>
+          </w:tcPr>
+          <w:p>
+            <w:pPr>
+              <w:autoSpaceDE w:val="0"/>
+              <w:autoSpaceDN w:val="0"/>
+              <w:adjustRightInd w:val="0"/>
+              <w:spacing w:after="0" w:line="240" w:lineRule="auto"/>
+              <w:jc w:val="both"/>
+              <w:rPr>
+                <w:rFonts w:ascii="Tahoma" w:hAnsi="Tahoma" w:cs="Tahoma"/>
+                <w:szCs w:val="24"/>
+              </w:rPr>
+            </w:pPr>
+            <w:r>
+              <w:t xml:space="preserve">Performance testing is the process of determining the speed or effectiveness of a computer, </w:t>
+            </w:r>
+            <w:r>
+              <w:t>network</w:t>
+            </w:r>
+            <w:r>
+              <w:t xml:space="preserve">, </w:t>
+            </w:r>
+            <w:r>
+              <w:t>software</w:t>
+            </w:r>
+            <w:r>
+              <w:t xml:space="preserve"> program or device.</w:t>
+            </w:r>
+          </w:p>
+        </w:tc>
+      </w:tr>
+      <w:tr>
+        <w:trPr>
+          <w:trHeight w:val="322"/>
+        </w:trPr>
+        <w:tc>
+          <w:tcPr>
+            <w:tcW w:w="3227" w:type="dxa"/>
+          </w:tcPr>
+          <w:p>
+            <w:pPr>
+              <w:spacing w:after="0" w:line="240" w:lineRule="auto"/>
+              <w:jc w:val="both"/>
+              <w:rPr>
+                <w:rFonts w:ascii="Tahoma" w:hAnsi="Tahoma" w:cs="Tahoma"/>
+                <w:color w:val="000000"/>
+                <w:szCs w:val="24"/>
+              </w:rPr>
+            </w:pPr>
+            <w:r>
+              <w:t>Regression testing</w:t>
+            </w:r>
+          </w:p>
+        </w:tc>
+        <w:tc>
+          <w:tcPr>
+            <w:tcW w:w="5895" w:type="dxa"/>
+          </w:tcPr>
+          <w:p>
+            <w:pPr>
+              <w:autoSpaceDE w:val="0"/>
+              <w:autoSpaceDN w:val="0"/>
+              <w:adjustRightInd w:val="0"/>
+              <w:spacing w:after="0" w:line="240" w:lineRule="auto"/>
+              <w:jc w:val="both"/>
+              <w:rPr>
+                <w:rFonts w:ascii="Tahoma" w:hAnsi="Tahoma" w:cs="Tahoma"/>
+                <w:szCs w:val="24"/>
+              </w:rPr>
+            </w:pPr>
+            <w:r>
+              <w:t>Regression testing allows a consistent, repeatable validation of each new release of a product.</w:t>
+            </w:r>
+          </w:p>
+        </w:tc>
+      </w:tr>
+      <w:tr>
+        <w:trPr>
+          <w:trHeight w:val="322"/>
+        </w:trPr>
+        <w:tc>
+          <w:tcPr>
+            <w:tcW w:w="3227" w:type="dxa"/>
+          </w:tcPr>
+          <w:p>
+            <w:pPr>
+              <w:spacing w:after="0" w:line="240" w:lineRule="auto"/>
+              <w:jc w:val="both"/>
+              <w:rPr>
+                <w:rFonts w:ascii="Tahoma" w:hAnsi="Tahoma" w:cs="Tahoma"/>
+                <w:color w:val="000000"/>
+                <w:szCs w:val="24"/>
+              </w:rPr>
+            </w:pPr>
+            <w:r>
+              <w:t>Stress testing</w:t>
+            </w:r>
+          </w:p>
+        </w:tc>
+        <w:tc>
+          <w:tcPr>
+            <w:tcW w:w="5895" w:type="dxa"/>
+          </w:tcPr>
+          <w:p>
+            <w:pPr>
+              <w:autoSpaceDE w:val="0"/>
+              <w:autoSpaceDN w:val="0"/>
+              <w:adjustRightInd w:val="0"/>
+              <w:spacing w:after="0" w:line="240" w:lineRule="auto"/>
+              <w:jc w:val="both"/>
+              <w:rPr>
+                <w:rFonts w:ascii="Tahoma" w:hAnsi="Tahoma" w:cs="Tahoma"/>
+                <w:szCs w:val="24"/>
+              </w:rPr>
+            </w:pPr>
+            <w:r>
+              <w:t>Testing conducted to evaluate a system or component at or beyond the limits of its specified requirements.</w:t>
+            </w:r>
+          </w:p>
+        </w:tc>
+      </w:tr>
+      <w:tr>
+        <w:trPr>
+          <w:trHeight w:val="322"/>
+        </w:trPr>
+        <w:tc>
+          <w:tcPr>
+            <w:tcW w:w="3227" w:type="dxa"/>
+          </w:tcPr>
+          <w:p>
+            <w:pPr>
+              <w:spacing w:after="0" w:line="240" w:lineRule="auto"/>
+              <w:jc w:val="both"/>
+              <w:rPr>
+                <w:rFonts w:ascii="Tahoma" w:hAnsi="Tahoma" w:cs="Tahoma"/>
+                <w:color w:val="000000"/>
+                <w:szCs w:val="24"/>
+              </w:rPr>
+            </w:pPr>
+            <w:r>
+              <w:t>Recovery testing</w:t>
+            </w:r>
+          </w:p>
+        </w:tc>
+        <w:tc>
+          <w:tcPr>
+            <w:tcW w:w="5895" w:type="dxa"/>
+          </w:tcPr>
+          <w:p>
+            <w:pPr>
+              <w:autoSpaceDE w:val="0"/>
+              <w:autoSpaceDN w:val="0"/>
+              <w:adjustRightInd w:val="0"/>
+              <w:spacing w:after="0" w:line="240" w:lineRule="auto"/>
+              <w:jc w:val="both"/>
+              <w:rPr>
+                <w:rFonts w:ascii="Tahoma" w:hAnsi="Tahoma" w:cs="Tahoma"/>
+                <w:szCs w:val="24"/>
+              </w:rPr>
+            </w:pPr>
+            <w:r>
+              <w:rPr>
+                <w:rFonts w:ascii="Arial" w:hAnsi="Arial" w:cs="Arial"/>
+              </w:rPr>
+              <w:t>Testing</w:t>
+            </w:r>
+            <w:r>
+              <w:rPr>
+                <w:rFonts w:ascii="Arial" w:hAnsi="Arial" w:cs="Arial"/>
+              </w:rPr>
+              <w:t xml:space="preserve"> aimed at verifying the system's ability to recover from varying degrees of </w:t>
+            </w:r>
+            <w:r>
+              <w:rPr>
+                <w:rFonts w:ascii="Arial" w:hAnsi="Arial" w:cs="Arial"/>
+              </w:rPr>
+              <w:t>failure.</w:t>
             </w:r>
           </w:p>
         </w:tc>
@@ -2183,7 +2594,6 @@
         <w:jc w:val="both"/>
       </w:pPr>
       <w:r>
-        <w:lastRenderedPageBreak/>
         <w:t>Testing Strategy</w:t>
       </w:r>
       <w:bookmarkEnd w:id="3"/>
@@ -2352,7 +2762,6 @@
       </w:pPr>
       <w:bookmarkStart w:id="6" w:name="_Toc268162214"/>
       <w:r>
-        <w:lastRenderedPageBreak/>
         <w:t>Areas which will not be tested</w:t>
       </w:r>
       <w:bookmarkEnd w:id="6"/>
@@ -2497,7 +2906,6 @@
         <w:jc w:val="both"/>
       </w:pPr>
       <w:r>
-        <w:lastRenderedPageBreak/>
         <w:t>Assumptions and Constraints</w:t>
       </w:r>
       <w:bookmarkEnd w:id="8"/>
@@ -2620,7 +3028,6 @@
         <w:jc w:val="both"/>
       </w:pPr>
       <w:r>
-        <w:lastRenderedPageBreak/>
         <w:t>Test Cases</w:t>
       </w:r>
       <w:bookmarkEnd w:id="9"/>
@@ -4113,7 +4520,7 @@
 </file>
 
 <file path=customXml/itemProps1.xml><?xml version="1.0" encoding="utf-8"?>
-<ds:datastoreItem xmlns:ds="http://schemas.openxmlformats.org/officeDocument/2006/customXml" ds:itemID="{789BD65E-FCC2-4E45-8A44-B291E1FD0813}">
+<ds:datastoreItem xmlns:ds="http://schemas.openxmlformats.org/officeDocument/2006/customXml" ds:itemID="{17AB8307-8872-4323-80DF-30CCF25CFDEF}">
   <ds:schemaRefs>
     <ds:schemaRef ds:uri="http://schemas.openxmlformats.org/officeDocument/2006/bibliography"/>
   </ds:schemaRefs>

</xml_diff>

<commit_message>
Completed my test cases
</commit_message>
<xml_diff>
--- a/docs/2010-08-02_Test Plan/Test Plan.docx
+++ b/docs/2010-08-02_Test Plan/Test Plan.docx
@@ -16400,6 +16400,18 @@
                 <w:lang w:eastAsia="en-AU" w:bidi="ar-SA"/>
               </w:rPr>
             </w:pPr>
+            <w:r>
+              <w:rPr>
+                <w:rFonts w:ascii="Arial" w:eastAsia="Times New Roman" w:hAnsi="Arial" w:cs="Arial"/>
+                <w:i/>
+                <w:iCs/>
+                <w:color w:val="000000"/>
+                <w:sz w:val="20"/>
+                <w:szCs w:val="20"/>
+                <w:lang w:eastAsia="en-AU" w:bidi="ar-SA"/>
+              </w:rPr>
+              <w:t>Passed</w:t>
+            </w:r>
           </w:p>
         </w:tc>
       </w:tr>
@@ -16748,6 +16760,18 @@
               </w:rPr>
               <w:t> </w:t>
             </w:r>
+            <w:r>
+              <w:rPr>
+                <w:rFonts w:ascii="Arial" w:eastAsia="Times New Roman" w:hAnsi="Arial" w:cs="Arial"/>
+                <w:i/>
+                <w:iCs/>
+                <w:color w:val="000000"/>
+                <w:sz w:val="20"/>
+                <w:szCs w:val="20"/>
+                <w:lang w:eastAsia="en-AU" w:bidi="ar-SA"/>
+              </w:rPr>
+              <w:t>Passed</w:t>
+            </w:r>
           </w:p>
         </w:tc>
       </w:tr>
@@ -16922,6 +16946,18 @@
               </w:rPr>
               <w:t> </w:t>
             </w:r>
+            <w:r>
+              <w:rPr>
+                <w:rFonts w:ascii="Arial" w:eastAsia="Times New Roman" w:hAnsi="Arial" w:cs="Arial"/>
+                <w:i/>
+                <w:iCs/>
+                <w:color w:val="000000"/>
+                <w:sz w:val="20"/>
+                <w:szCs w:val="20"/>
+                <w:lang w:eastAsia="en-AU" w:bidi="ar-SA"/>
+              </w:rPr>
+              <w:t>Passed</w:t>
+            </w:r>
           </w:p>
         </w:tc>
       </w:tr>
@@ -17095,6 +17131,18 @@
                 <w:lang w:eastAsia="en-AU" w:bidi="ar-SA"/>
               </w:rPr>
               <w:t> </w:t>
+            </w:r>
+            <w:r>
+              <w:rPr>
+                <w:rFonts w:ascii="Arial" w:eastAsia="Times New Roman" w:hAnsi="Arial" w:cs="Arial"/>
+                <w:i/>
+                <w:iCs/>
+                <w:color w:val="000000"/>
+                <w:sz w:val="20"/>
+                <w:szCs w:val="20"/>
+                <w:lang w:eastAsia="en-AU" w:bidi="ar-SA"/>
+              </w:rPr>
+              <w:t>Passed</w:t>
             </w:r>
           </w:p>
         </w:tc>
@@ -25786,7 +25834,7 @@
 </file>
 
 <file path=customXml/itemProps1.xml><?xml version="1.0" encoding="utf-8"?>
-<ds:datastoreItem xmlns:ds="http://schemas.openxmlformats.org/officeDocument/2006/customXml" ds:itemID="{2CC4CF1B-4023-40C2-A06C-C8427A1E7A61}">
+<ds:datastoreItem xmlns:ds="http://schemas.openxmlformats.org/officeDocument/2006/customXml" ds:itemID="{A4F67A77-84DA-44A4-AC9D-E5A603BA38A5}">
   <ds:schemaRefs>
     <ds:schemaRef ds:uri="http://schemas.openxmlformats.org/officeDocument/2006/bibliography"/>
   </ds:schemaRefs>

</xml_diff>